<commit_message>
Add Double and Middle Entity to Quotation Form
</commit_message>
<xml_diff>
--- a/files/output.docx
+++ b/files/output.docx
@@ -308,7 +308,7 @@
                   </w:pPr>
                   <w:r>
                     <w:rPr/>
-                    <w:t xml:space="preserve">7-12-2022</w:t>
+                    <w:t xml:space="preserve">8-12-2022</w:t>
                   </w:r>
                 </w:p>
               </w:tc>
@@ -346,7 +346,7 @@
                   </w:pPr>
                   <w:r>
                     <w:rPr/>
-                    <w:t xml:space="preserve">SUM-10-REAF12</w:t>
+                    <w:t xml:space="preserve">ytıansd832-12-</w:t>
                   </w:r>
                 </w:p>
               </w:tc>
@@ -632,7 +632,7 @@
             </w:pPr>
             <w:r>
               <w:rPr/>
-              <w:t xml:space="preserve">hadi alalalala</w:t>
+              <w:t xml:space="preserve">Plate Strip</w:t>
             </w:r>
           </w:p>
         </w:tc>
@@ -647,7 +647,7 @@
             </w:pPr>
             <w:r>
               <w:rPr/>
-              <w:t xml:space="preserve">3*4*5</w:t>
+              <w:t xml:space="preserve">9.2*9.3*1.2</w:t>
             </w:r>
           </w:p>
         </w:tc>
@@ -677,7 +677,7 @@
             </w:pPr>
             <w:r>
               <w:rPr/>
-              <w:t xml:space="preserve">3</w:t>
+              <w:t xml:space="preserve">5</w:t>
             </w:r>
           </w:p>
         </w:tc>
@@ -692,7 +692,7 @@
             </w:pPr>
             <w:r>
               <w:rPr/>
-              <w:t xml:space="preserve">205</w:t>
+              <w:t xml:space="preserve">10</w:t>
             </w:r>
           </w:p>
         </w:tc>
@@ -707,7 +707,7 @@
             </w:pPr>
             <w:r>
               <w:rPr/>
-              <w:t xml:space="preserve">615</w:t>
+              <w:t xml:space="preserve">50</w:t>
             </w:r>
           </w:p>
         </w:tc>
@@ -722,7 +722,7 @@
             </w:pPr>
             <w:r>
               <w:rPr/>
-              <w:t xml:space="preserve">10</w:t>
+              <w:t xml:space="preserve">12</w:t>
             </w:r>
             <w:r>
               <w:rPr/>
@@ -766,7 +766,7 @@
             </w:pPr>
             <w:r>
               <w:rPr/>
-              <w:t xml:space="preserve">alalalala</w:t>
+              <w:t xml:space="preserve">Str Bush</w:t>
             </w:r>
           </w:p>
         </w:tc>
@@ -781,7 +781,7 @@
             </w:pPr>
             <w:r>
               <w:rPr/>
-              <w:t xml:space="preserve">10*10*10*121*999</w:t>
+              <w:t xml:space="preserve">1.24*9.2*1.289</w:t>
             </w:r>
           </w:p>
         </w:tc>
@@ -826,7 +826,7 @@
             </w:pPr>
             <w:r>
               <w:rPr/>
-              <w:t xml:space="preserve">5000</w:t>
+              <w:t xml:space="preserve">10</w:t>
             </w:r>
           </w:p>
         </w:tc>
@@ -841,7 +841,7 @@
             </w:pPr>
             <w:r>
               <w:rPr/>
-              <w:t xml:space="preserve">25000</w:t>
+              <w:t xml:space="preserve">50</w:t>
             </w:r>
           </w:p>
         </w:tc>
@@ -856,7 +856,409 @@
             </w:pPr>
             <w:r>
               <w:rPr/>
-              <w:t xml:space="preserve">15</w:t>
+              <w:t xml:space="preserve">12</w:t>
+            </w:r>
+            <w:r>
+              <w:rPr/>
+              <w:t/>
+            </w:r>
+            <w:r>
+              <w:rPr/>
+              <w:t/>
+            </w:r>
+            <w:r>
+              <w:rPr/>
+              <w:t/>
+            </w:r>
+          </w:p>
+        </w:tc>
+      </w:tr>
+      <w:tr>
+        <w:tc>
+          <w:tcPr>
+            <w:tcW w:w="1350" w:type="dxa"/>
+            <w:tcMar/>
+          </w:tcPr>
+          <w:p>
+            <w:pPr>
+              <w:pStyle w:val="Normal"/>
+            </w:pPr>
+            <w:r>
+              <w:rPr/>
+              <w:t xml:space="preserve">3</w:t>
+            </w:r>
+          </w:p>
+        </w:tc>
+        <w:tc>
+          <w:tcPr>
+            <w:tcW w:w="2655" w:type="dxa"/>
+            <w:tcMar/>
+          </w:tcPr>
+          <w:p>
+            <w:pPr>
+              <w:pStyle w:val="Normal"/>
+            </w:pPr>
+            <w:r>
+              <w:rPr/>
+              <w:t xml:space="preserve">Middle Bracket</w:t>
+            </w:r>
+          </w:p>
+        </w:tc>
+        <w:tc>
+          <w:tcPr>
+            <w:tcW w:w="1440" w:type="dxa"/>
+            <w:tcMar/>
+          </w:tcPr>
+          <w:p>
+            <w:pPr>
+              <w:pStyle w:val="Normal"/>
+            </w:pPr>
+            <w:r>
+              <w:rPr/>
+              <w:t xml:space="preserve">10*10*10*10*10*10*10*10</w:t>
+            </w:r>
+          </w:p>
+        </w:tc>
+        <w:tc>
+          <w:tcPr>
+            <w:tcW w:w="1200" w:type="dxa"/>
+            <w:tcMar/>
+          </w:tcPr>
+          <w:p>
+            <w:pPr>
+              <w:pStyle w:val="Normal"/>
+            </w:pPr>
+            <w:r>
+              <w:rPr/>
+              <w:t xml:space="preserve">Kızıl RG5</w:t>
+            </w:r>
+          </w:p>
+        </w:tc>
+        <w:tc>
+          <w:tcPr>
+            <w:tcW w:w="1395" w:type="dxa"/>
+            <w:tcMar/>
+          </w:tcPr>
+          <w:p>
+            <w:pPr>
+              <w:pStyle w:val="Normal"/>
+            </w:pPr>
+            <w:r>
+              <w:rPr/>
+              <w:t xml:space="preserve">5</w:t>
+            </w:r>
+          </w:p>
+        </w:tc>
+        <w:tc>
+          <w:tcPr>
+            <w:tcW w:w="1410" w:type="dxa"/>
+            <w:tcMar/>
+          </w:tcPr>
+          <w:p>
+            <w:pPr>
+              <w:pStyle w:val="Normal"/>
+            </w:pPr>
+            <w:r>
+              <w:rPr/>
+              <w:t xml:space="preserve">10</w:t>
+            </w:r>
+          </w:p>
+        </w:tc>
+        <w:tc>
+          <w:tcPr>
+            <w:tcW w:w="1245" w:type="dxa"/>
+            <w:tcMar/>
+          </w:tcPr>
+          <w:p>
+            <w:pPr>
+              <w:pStyle w:val="Normal"/>
+            </w:pPr>
+            <w:r>
+              <w:rPr/>
+              <w:t xml:space="preserve">50</w:t>
+            </w:r>
+          </w:p>
+        </w:tc>
+        <w:tc>
+          <w:tcPr>
+            <w:tcW w:w="1274" w:type="dxa"/>
+            <w:tcMar/>
+          </w:tcPr>
+          <w:p>
+            <w:pPr>
+              <w:pStyle w:val="Normal"/>
+            </w:pPr>
+            <w:r>
+              <w:rPr/>
+              <w:t xml:space="preserve">12</w:t>
+            </w:r>
+            <w:r>
+              <w:rPr/>
+              <w:t/>
+            </w:r>
+            <w:r>
+              <w:rPr/>
+              <w:t/>
+            </w:r>
+            <w:r>
+              <w:rPr/>
+              <w:t/>
+            </w:r>
+          </w:p>
+        </w:tc>
+      </w:tr>
+      <w:tr>
+        <w:tc>
+          <w:tcPr>
+            <w:tcW w:w="1350" w:type="dxa"/>
+            <w:tcMar/>
+          </w:tcPr>
+          <w:p>
+            <w:pPr>
+              <w:pStyle w:val="Normal"/>
+            </w:pPr>
+            <w:r>
+              <w:rPr/>
+              <w:t xml:space="preserve">4</w:t>
+            </w:r>
+          </w:p>
+        </w:tc>
+        <w:tc>
+          <w:tcPr>
+            <w:tcW w:w="2655" w:type="dxa"/>
+            <w:tcMar/>
+          </w:tcPr>
+          <w:p>
+            <w:pPr>
+              <w:pStyle w:val="Normal"/>
+            </w:pPr>
+            <w:r>
+              <w:rPr/>
+              <w:t xml:space="preserve">Double Bracket</w:t>
+            </w:r>
+          </w:p>
+        </w:tc>
+        <w:tc>
+          <w:tcPr>
+            <w:tcW w:w="1440" w:type="dxa"/>
+            <w:tcMar/>
+          </w:tcPr>
+          <w:p>
+            <w:pPr>
+              <w:pStyle w:val="Normal"/>
+            </w:pPr>
+            <w:r>
+              <w:rPr/>
+              <w:t xml:space="preserve">10*10*10*10*10*10*10</w:t>
+            </w:r>
+          </w:p>
+        </w:tc>
+        <w:tc>
+          <w:tcPr>
+            <w:tcW w:w="1200" w:type="dxa"/>
+            <w:tcMar/>
+          </w:tcPr>
+          <w:p>
+            <w:pPr>
+              <w:pStyle w:val="Normal"/>
+            </w:pPr>
+            <w:r>
+              <w:rPr/>
+              <w:t xml:space="preserve">Kızıl RG5</w:t>
+            </w:r>
+          </w:p>
+        </w:tc>
+        <w:tc>
+          <w:tcPr>
+            <w:tcW w:w="1395" w:type="dxa"/>
+            <w:tcMar/>
+          </w:tcPr>
+          <w:p>
+            <w:pPr>
+              <w:pStyle w:val="Normal"/>
+            </w:pPr>
+            <w:r>
+              <w:rPr/>
+              <w:t xml:space="preserve">5</w:t>
+            </w:r>
+          </w:p>
+        </w:tc>
+        <w:tc>
+          <w:tcPr>
+            <w:tcW w:w="1410" w:type="dxa"/>
+            <w:tcMar/>
+          </w:tcPr>
+          <w:p>
+            <w:pPr>
+              <w:pStyle w:val="Normal"/>
+            </w:pPr>
+            <w:r>
+              <w:rPr/>
+              <w:t xml:space="preserve">10</w:t>
+            </w:r>
+          </w:p>
+        </w:tc>
+        <w:tc>
+          <w:tcPr>
+            <w:tcW w:w="1245" w:type="dxa"/>
+            <w:tcMar/>
+          </w:tcPr>
+          <w:p>
+            <w:pPr>
+              <w:pStyle w:val="Normal"/>
+            </w:pPr>
+            <w:r>
+              <w:rPr/>
+              <w:t xml:space="preserve">50</w:t>
+            </w:r>
+          </w:p>
+        </w:tc>
+        <w:tc>
+          <w:tcPr>
+            <w:tcW w:w="1274" w:type="dxa"/>
+            <w:tcMar/>
+          </w:tcPr>
+          <w:p>
+            <w:pPr>
+              <w:pStyle w:val="Normal"/>
+            </w:pPr>
+            <w:r>
+              <w:rPr/>
+              <w:t xml:space="preserve">12</w:t>
+            </w:r>
+            <w:r>
+              <w:rPr/>
+              <w:t/>
+            </w:r>
+            <w:r>
+              <w:rPr/>
+              <w:t/>
+            </w:r>
+            <w:r>
+              <w:rPr/>
+              <w:t/>
+            </w:r>
+          </w:p>
+        </w:tc>
+      </w:tr>
+      <w:tr>
+        <w:tc>
+          <w:tcPr>
+            <w:tcW w:w="1350" w:type="dxa"/>
+            <w:tcMar/>
+          </w:tcPr>
+          <w:p>
+            <w:pPr>
+              <w:pStyle w:val="Normal"/>
+            </w:pPr>
+            <w:r>
+              <w:rPr/>
+              <w:t xml:space="preserve">5</w:t>
+            </w:r>
+          </w:p>
+        </w:tc>
+        <w:tc>
+          <w:tcPr>
+            <w:tcW w:w="2655" w:type="dxa"/>
+            <w:tcMar/>
+          </w:tcPr>
+          <w:p>
+            <w:pPr>
+              <w:pStyle w:val="Normal"/>
+            </w:pPr>
+            <w:r>
+              <w:rPr/>
+              <w:t xml:space="preserve">Bracket</w:t>
+            </w:r>
+          </w:p>
+        </w:tc>
+        <w:tc>
+          <w:tcPr>
+            <w:tcW w:w="1440" w:type="dxa"/>
+            <w:tcMar/>
+          </w:tcPr>
+          <w:p>
+            <w:pPr>
+              <w:pStyle w:val="Normal"/>
+            </w:pPr>
+            <w:r>
+              <w:rPr/>
+              <w:t xml:space="preserve">1.2*2.3*10.2*0.6*0.02</w:t>
+            </w:r>
+          </w:p>
+        </w:tc>
+        <w:tc>
+          <w:tcPr>
+            <w:tcW w:w="1200" w:type="dxa"/>
+            <w:tcMar/>
+          </w:tcPr>
+          <w:p>
+            <w:pPr>
+              <w:pStyle w:val="Normal"/>
+            </w:pPr>
+            <w:r>
+              <w:rPr/>
+              <w:t xml:space="preserve">Kızıl RG5</w:t>
+            </w:r>
+          </w:p>
+        </w:tc>
+        <w:tc>
+          <w:tcPr>
+            <w:tcW w:w="1395" w:type="dxa"/>
+            <w:tcMar/>
+          </w:tcPr>
+          <w:p>
+            <w:pPr>
+              <w:pStyle w:val="Normal"/>
+            </w:pPr>
+            <w:r>
+              <w:rPr/>
+              <w:t xml:space="preserve">5</w:t>
+            </w:r>
+          </w:p>
+        </w:tc>
+        <w:tc>
+          <w:tcPr>
+            <w:tcW w:w="1410" w:type="dxa"/>
+            <w:tcMar/>
+          </w:tcPr>
+          <w:p>
+            <w:pPr>
+              <w:pStyle w:val="Normal"/>
+            </w:pPr>
+            <w:r>
+              <w:rPr/>
+              <w:t xml:space="preserve">10</w:t>
+            </w:r>
+          </w:p>
+        </w:tc>
+        <w:tc>
+          <w:tcPr>
+            <w:tcW w:w="1245" w:type="dxa"/>
+            <w:tcMar/>
+          </w:tcPr>
+          <w:p>
+            <w:pPr>
+              <w:pStyle w:val="Normal"/>
+            </w:pPr>
+            <w:r>
+              <w:rPr/>
+              <w:t xml:space="preserve">50</w:t>
+            </w:r>
+          </w:p>
+        </w:tc>
+        <w:tc>
+          <w:tcPr>
+            <w:tcW w:w="1274" w:type="dxa"/>
+            <w:tcMar/>
+          </w:tcPr>
+          <w:p>
+            <w:pPr>
+              <w:pStyle w:val="Normal"/>
+            </w:pPr>
+            <w:r>
+              <w:rPr/>
+              <w:t xml:space="preserve">12</w:t>
             </w:r>
             <w:r>
               <w:rPr/>
@@ -956,7 +1358,7 @@
                   </w:pPr>
                   <w:r>
                     <w:rPr/>
-                    <w:t xml:space="preserve">25615</w:t>
+                    <w:t xml:space="preserve">1500</w:t>
                   </w:r>
                   <w:r>
                     <w:rPr/>
@@ -1065,7 +1467,7 @@
                 <w:b w:val="1"/>
                 <w:bCs w:val="1"/>
               </w:rPr>
-              <w:t xml:space="preserve">EAF</w:t>
+              <w:t xml:space="preserve">test</w:t>
             </w:r>
           </w:p>
         </w:tc>
@@ -1087,7 +1489,7 @@
                 <w:b w:val="1"/>
                 <w:bCs w:val="1"/>
               </w:rPr>
-              <w:t xml:space="preserve">Nasıl fiyat ? </w:t>
+              <w:t xml:space="preserve">helllö</w:t>
             </w:r>
           </w:p>
         </w:tc>
@@ -1109,7 +1511,7 @@
                 <w:b w:val="1"/>
                 <w:bCs w:val="1"/>
               </w:rPr>
-              <w:t xml:space="preserve">1999</w:t>
+              <w:t xml:space="preserve">5</w:t>
             </w:r>
           </w:p>
         </w:tc>
@@ -1201,7 +1603,7 @@
                   </w:pPr>
                   <w:r>
                     <w:rPr/>
-                    <w:t xml:space="preserve">27614</w:t>
+                    <w:t xml:space="preserve">1505</w:t>
                   </w:r>
                 </w:p>
               </w:tc>
@@ -1269,7 +1671,7 @@
             </w:pPr>
             <w:r>
               <w:rPr/>
-              <w:t xml:space="preserve">10 days</w:t>
+              <w:t xml:space="preserve">deneme</w:t>
             </w:r>
             <w:r>
               <w:rPr/>
@@ -1320,7 +1722,7 @@
             </w:pPr>
             <w:r>
               <w:rPr/>
-              <w:t xml:space="preserve">Değiştiii</w:t>
+              <w:t xml:space="preserve">denemeIncoterm</w:t>
             </w:r>
           </w:p>
         </w:tc>
@@ -1363,7 +1765,7 @@
             </w:pPr>
             <w:r>
               <w:rPr/>
-              <w:t xml:space="preserve">Küpke gibi kaldı üdeme</w:t>
+              <w:t xml:space="preserve">paymentterms</w:t>
             </w:r>
           </w:p>
         </w:tc>
@@ -1407,7 +1809,7 @@
             </w:pPr>
             <w:r>
               <w:rPr/>
-              <w:t xml:space="preserve">Sıkıyosa Alma hadiii al</w:t>
+              <w:t xml:space="preserve">extraDetails</w:t>
             </w:r>
           </w:p>
         </w:tc>
@@ -1479,7 +1881,7 @@
                       <w:b w:val="1"/>
                       <w:bCs w:val="1"/>
                     </w:rPr>
-                    <w:t xml:space="preserve">PREPARED BY  Alper Yasak</w:t>
+                    <w:t xml:space="preserve">PREPARED BY  Ben</w:t>
                   </w:r>
                 </w:p>
               </w:tc>
@@ -1542,7 +1944,7 @@
                       <w:b w:val="1"/>
                       <w:bCs w:val="1"/>
                     </w:rPr>
-                    <w:t xml:space="preserve">APPROVED BY Güldiken Koç</w:t>
+                    <w:t xml:space="preserve">APPROVED BY sen</w:t>
                   </w:r>
                 </w:p>
               </w:tc>
@@ -1588,7 +1990,7 @@
       <w:proofErr w:type="gramEnd"/>
       <w:r>
         <w:rPr/>
-        <w:t xml:space="preserve"> F.754. 32 REV0</w:t>
+        <w:t xml:space="preserve"> F.754. 32 REV1</w:t>
       </w:r>
     </w:p>
     <w:sectPr>

</xml_diff>

<commit_message>
Finish Sale Confirmation, create,delete,update, get
</commit_message>
<xml_diff>
--- a/files/output.docx
+++ b/files/output.docx
@@ -154,7 +154,7 @@
                   </w:pPr>
                   <w:r>
                     <w:rPr/>
-                    <w:t xml:space="preserve">AH Industries</w:t>
+                    <w:t xml:space="preserve">VNT METAL</w:t>
                   </w:r>
                   <w:r>
                     <w:rPr/>
@@ -194,7 +194,7 @@
                   </w:pPr>
                   <w:r>
                     <w:rPr/>
-                    <w:t xml:space="preserve">Michael</w:t>
+                    <w:t xml:space="preserve">AlperYasak</w:t>
                   </w:r>
                 </w:p>
               </w:tc>
@@ -226,7 +226,7 @@
                   </w:pPr>
                   <w:r>
                     <w:rPr/>
-                    <w:t xml:space="preserve">2</w:t>
+                    <w:t xml:space="preserve">1</w:t>
                   </w:r>
                 </w:p>
               </w:tc>
@@ -308,7 +308,7 @@
                   </w:pPr>
                   <w:r>
                     <w:rPr/>
-                    <w:t xml:space="preserve">8-12-2022</w:t>
+                    <w:t xml:space="preserve">10-12-2022</w:t>
                   </w:r>
                 </w:p>
               </w:tc>
@@ -346,7 +346,7 @@
                   </w:pPr>
                   <w:r>
                     <w:rPr/>
-                    <w:t xml:space="preserve">ytıansd832-12-</w:t>
+                    <w:t xml:space="preserve">SUM-2-1-</w:t>
                   </w:r>
                 </w:p>
               </w:tc>
@@ -378,7 +378,7 @@
                   </w:pPr>
                   <w:r>
                     <w:rPr/>
-                    <w:t xml:space="preserve">T-2-2022-1</w:t>
+                    <w:t xml:space="preserve">Q-1-2022-3</w:t>
                   </w:r>
                 </w:p>
               </w:tc>
@@ -662,7 +662,7 @@
             </w:pPr>
             <w:r>
               <w:rPr/>
-              <w:t xml:space="preserve">Kızıl RG5</w:t>
+              <w:t xml:space="preserve">KIZIL RG5</w:t>
             </w:r>
           </w:p>
         </w:tc>
@@ -692,7 +692,7 @@
             </w:pPr>
             <w:r>
               <w:rPr/>
-              <w:t xml:space="preserve">10</w:t>
+              <w:t xml:space="preserve">3</w:t>
             </w:r>
           </w:p>
         </w:tc>
@@ -707,7 +707,7 @@
             </w:pPr>
             <w:r>
               <w:rPr/>
-              <w:t xml:space="preserve">50</w:t>
+              <w:t xml:space="preserve">15</w:t>
             </w:r>
           </w:p>
         </w:tc>
@@ -796,7 +796,7 @@
             </w:pPr>
             <w:r>
               <w:rPr/>
-              <w:t xml:space="preserve">Kızıl RG5</w:t>
+              <w:t xml:space="preserve">KIZIL RG5</w:t>
             </w:r>
           </w:p>
         </w:tc>
@@ -826,22 +826,22 @@
             </w:pPr>
             <w:r>
               <w:rPr/>
+              <w:t xml:space="preserve">2</w:t>
+            </w:r>
+          </w:p>
+        </w:tc>
+        <w:tc>
+          <w:tcPr>
+            <w:tcW w:w="1245" w:type="dxa"/>
+            <w:tcMar/>
+          </w:tcPr>
+          <w:p>
+            <w:pPr>
+              <w:pStyle w:val="Normal"/>
+            </w:pPr>
+            <w:r>
+              <w:rPr/>
               <w:t xml:space="preserve">10</w:t>
-            </w:r>
-          </w:p>
-        </w:tc>
-        <w:tc>
-          <w:tcPr>
-            <w:tcW w:w="1245" w:type="dxa"/>
-            <w:tcMar/>
-          </w:tcPr>
-          <w:p>
-            <w:pPr>
-              <w:pStyle w:val="Normal"/>
-            </w:pPr>
-            <w:r>
-              <w:rPr/>
-              <w:t xml:space="preserve">50</w:t>
             </w:r>
           </w:p>
         </w:tc>
@@ -930,7 +930,7 @@
             </w:pPr>
             <w:r>
               <w:rPr/>
-              <w:t xml:space="preserve">Kızıl RG5</w:t>
+              <w:t xml:space="preserve">KIZIL RG5</w:t>
             </w:r>
           </w:p>
         </w:tc>
@@ -960,22 +960,22 @@
             </w:pPr>
             <w:r>
               <w:rPr/>
+              <w:t xml:space="preserve">2</w:t>
+            </w:r>
+          </w:p>
+        </w:tc>
+        <w:tc>
+          <w:tcPr>
+            <w:tcW w:w="1245" w:type="dxa"/>
+            <w:tcMar/>
+          </w:tcPr>
+          <w:p>
+            <w:pPr>
+              <w:pStyle w:val="Normal"/>
+            </w:pPr>
+            <w:r>
+              <w:rPr/>
               <w:t xml:space="preserve">10</w:t>
-            </w:r>
-          </w:p>
-        </w:tc>
-        <w:tc>
-          <w:tcPr>
-            <w:tcW w:w="1245" w:type="dxa"/>
-            <w:tcMar/>
-          </w:tcPr>
-          <w:p>
-            <w:pPr>
-              <w:pStyle w:val="Normal"/>
-            </w:pPr>
-            <w:r>
-              <w:rPr/>
-              <w:t xml:space="preserve">50</w:t>
             </w:r>
           </w:p>
         </w:tc>
@@ -1064,7 +1064,7 @@
             </w:pPr>
             <w:r>
               <w:rPr/>
-              <w:t xml:space="preserve">Kızıl RG5</w:t>
+              <w:t xml:space="preserve">KIZIL RG5</w:t>
             </w:r>
           </w:p>
         </w:tc>
@@ -1094,7 +1094,7 @@
             </w:pPr>
             <w:r>
               <w:rPr/>
-              <w:t xml:space="preserve">10</w:t>
+              <w:t xml:space="preserve">1</w:t>
             </w:r>
           </w:p>
         </w:tc>
@@ -1109,7 +1109,7 @@
             </w:pPr>
             <w:r>
               <w:rPr/>
-              <w:t xml:space="preserve">50</w:t>
+              <w:t xml:space="preserve">5</w:t>
             </w:r>
           </w:p>
         </w:tc>
@@ -1198,7 +1198,7 @@
             </w:pPr>
             <w:r>
               <w:rPr/>
-              <w:t xml:space="preserve">Kızıl RG5</w:t>
+              <w:t xml:space="preserve">KIZIL RG5</w:t>
             </w:r>
           </w:p>
         </w:tc>
@@ -1228,7 +1228,7 @@
             </w:pPr>
             <w:r>
               <w:rPr/>
-              <w:t xml:space="preserve">10</w:t>
+              <w:t xml:space="preserve">4</w:t>
             </w:r>
           </w:p>
         </w:tc>
@@ -1243,7 +1243,7 @@
             </w:pPr>
             <w:r>
               <w:rPr/>
-              <w:t xml:space="preserve">50</w:t>
+              <w:t xml:space="preserve">20</w:t>
             </w:r>
           </w:p>
         </w:tc>
@@ -1990,7 +1990,7 @@
       <w:proofErr w:type="gramEnd"/>
       <w:r>
         <w:rPr/>
-        <w:t xml:space="preserve"> F.754. 32 REV1</w:t>
+        <w:t xml:space="preserve"> F.754. 32 REV0</w:t>
       </w:r>
     </w:p>
     <w:sectPr>

</xml_diff>

<commit_message>
Bug fix certificates added revision count.
</commit_message>
<xml_diff>
--- a/files/output.docx
+++ b/files/output.docx
@@ -154,7 +154,7 @@
                   </w:pPr>
                   <w:r>
                     <w:rPr/>
-                    <w:t xml:space="preserve">VNT METAL</w:t>
+                    <w:t xml:space="preserve">AH Industries</w:t>
                   </w:r>
                   <w:r>
                     <w:rPr/>
@@ -194,7 +194,7 @@
                   </w:pPr>
                   <w:r>
                     <w:rPr/>
-                    <w:t xml:space="preserve">AlperYasak</w:t>
+                    <w:t xml:space="preserve">Michael</w:t>
                   </w:r>
                 </w:p>
               </w:tc>
@@ -226,7 +226,7 @@
                   </w:pPr>
                   <w:r>
                     <w:rPr/>
-                    <w:t xml:space="preserve">1</w:t>
+                    <w:t xml:space="preserve">2</w:t>
                   </w:r>
                 </w:p>
               </w:tc>
@@ -378,7 +378,7 @@
                   </w:pPr>
                   <w:r>
                     <w:rPr/>
-                    <w:t xml:space="preserve">Q-1-2022-3</w:t>
+                    <w:t xml:space="preserve">Q-2-2022-1</w:t>
                   </w:r>
                 </w:p>
               </w:tc>
@@ -601,676 +601,6 @@
                 <w:bCs w:val="1"/>
               </w:rPr>
               <w:t>DELIVERY TIME</w:t>
-            </w:r>
-          </w:p>
-        </w:tc>
-      </w:tr>
-      <w:tr>
-        <w:tc>
-          <w:tcPr>
-            <w:tcW w:w="1350" w:type="dxa"/>
-            <w:tcMar/>
-          </w:tcPr>
-          <w:p>
-            <w:pPr>
-              <w:pStyle w:val="Normal"/>
-            </w:pPr>
-            <w:r>
-              <w:rPr/>
-              <w:t xml:space="preserve">1</w:t>
-            </w:r>
-          </w:p>
-        </w:tc>
-        <w:tc>
-          <w:tcPr>
-            <w:tcW w:w="2655" w:type="dxa"/>
-            <w:tcMar/>
-          </w:tcPr>
-          <w:p>
-            <w:pPr>
-              <w:pStyle w:val="Normal"/>
-            </w:pPr>
-            <w:r>
-              <w:rPr/>
-              <w:t xml:space="preserve">Plate Strip</w:t>
-            </w:r>
-          </w:p>
-        </w:tc>
-        <w:tc>
-          <w:tcPr>
-            <w:tcW w:w="1440" w:type="dxa"/>
-            <w:tcMar/>
-          </w:tcPr>
-          <w:p>
-            <w:pPr>
-              <w:pStyle w:val="Normal"/>
-            </w:pPr>
-            <w:r>
-              <w:rPr/>
-              <w:t xml:space="preserve">9.2*9.3*1.2</w:t>
-            </w:r>
-          </w:p>
-        </w:tc>
-        <w:tc>
-          <w:tcPr>
-            <w:tcW w:w="1200" w:type="dxa"/>
-            <w:tcMar/>
-          </w:tcPr>
-          <w:p>
-            <w:pPr>
-              <w:pStyle w:val="Normal"/>
-            </w:pPr>
-            <w:r>
-              <w:rPr/>
-              <w:t xml:space="preserve">KIZIL RG5</w:t>
-            </w:r>
-          </w:p>
-        </w:tc>
-        <w:tc>
-          <w:tcPr>
-            <w:tcW w:w="1395" w:type="dxa"/>
-            <w:tcMar/>
-          </w:tcPr>
-          <w:p>
-            <w:pPr>
-              <w:pStyle w:val="Normal"/>
-            </w:pPr>
-            <w:r>
-              <w:rPr/>
-              <w:t xml:space="preserve">5</w:t>
-            </w:r>
-          </w:p>
-        </w:tc>
-        <w:tc>
-          <w:tcPr>
-            <w:tcW w:w="1410" w:type="dxa"/>
-            <w:tcMar/>
-          </w:tcPr>
-          <w:p>
-            <w:pPr>
-              <w:pStyle w:val="Normal"/>
-            </w:pPr>
-            <w:r>
-              <w:rPr/>
-              <w:t xml:space="preserve">3</w:t>
-            </w:r>
-          </w:p>
-        </w:tc>
-        <w:tc>
-          <w:tcPr>
-            <w:tcW w:w="1245" w:type="dxa"/>
-            <w:tcMar/>
-          </w:tcPr>
-          <w:p>
-            <w:pPr>
-              <w:pStyle w:val="Normal"/>
-            </w:pPr>
-            <w:r>
-              <w:rPr/>
-              <w:t xml:space="preserve">15</w:t>
-            </w:r>
-          </w:p>
-        </w:tc>
-        <w:tc>
-          <w:tcPr>
-            <w:tcW w:w="1274" w:type="dxa"/>
-            <w:tcMar/>
-          </w:tcPr>
-          <w:p>
-            <w:pPr>
-              <w:pStyle w:val="Normal"/>
-            </w:pPr>
-            <w:r>
-              <w:rPr/>
-              <w:t xml:space="preserve">12</w:t>
-            </w:r>
-            <w:r>
-              <w:rPr/>
-              <w:t/>
-            </w:r>
-            <w:r>
-              <w:rPr/>
-              <w:t/>
-            </w:r>
-            <w:r>
-              <w:rPr/>
-              <w:t/>
-            </w:r>
-          </w:p>
-        </w:tc>
-      </w:tr>
-      <w:tr>
-        <w:tc>
-          <w:tcPr>
-            <w:tcW w:w="1350" w:type="dxa"/>
-            <w:tcMar/>
-          </w:tcPr>
-          <w:p>
-            <w:pPr>
-              <w:pStyle w:val="Normal"/>
-            </w:pPr>
-            <w:r>
-              <w:rPr/>
-              <w:t xml:space="preserve">2</w:t>
-            </w:r>
-          </w:p>
-        </w:tc>
-        <w:tc>
-          <w:tcPr>
-            <w:tcW w:w="2655" w:type="dxa"/>
-            <w:tcMar/>
-          </w:tcPr>
-          <w:p>
-            <w:pPr>
-              <w:pStyle w:val="Normal"/>
-            </w:pPr>
-            <w:r>
-              <w:rPr/>
-              <w:t xml:space="preserve">Str Bush</w:t>
-            </w:r>
-          </w:p>
-        </w:tc>
-        <w:tc>
-          <w:tcPr>
-            <w:tcW w:w="1440" w:type="dxa"/>
-            <w:tcMar/>
-          </w:tcPr>
-          <w:p>
-            <w:pPr>
-              <w:pStyle w:val="Normal"/>
-            </w:pPr>
-            <w:r>
-              <w:rPr/>
-              <w:t xml:space="preserve">1.24*9.2*1.289</w:t>
-            </w:r>
-          </w:p>
-        </w:tc>
-        <w:tc>
-          <w:tcPr>
-            <w:tcW w:w="1200" w:type="dxa"/>
-            <w:tcMar/>
-          </w:tcPr>
-          <w:p>
-            <w:pPr>
-              <w:pStyle w:val="Normal"/>
-            </w:pPr>
-            <w:r>
-              <w:rPr/>
-              <w:t xml:space="preserve">KIZIL RG5</w:t>
-            </w:r>
-          </w:p>
-        </w:tc>
-        <w:tc>
-          <w:tcPr>
-            <w:tcW w:w="1395" w:type="dxa"/>
-            <w:tcMar/>
-          </w:tcPr>
-          <w:p>
-            <w:pPr>
-              <w:pStyle w:val="Normal"/>
-            </w:pPr>
-            <w:r>
-              <w:rPr/>
-              <w:t xml:space="preserve">5</w:t>
-            </w:r>
-          </w:p>
-        </w:tc>
-        <w:tc>
-          <w:tcPr>
-            <w:tcW w:w="1410" w:type="dxa"/>
-            <w:tcMar/>
-          </w:tcPr>
-          <w:p>
-            <w:pPr>
-              <w:pStyle w:val="Normal"/>
-            </w:pPr>
-            <w:r>
-              <w:rPr/>
-              <w:t xml:space="preserve">2</w:t>
-            </w:r>
-          </w:p>
-        </w:tc>
-        <w:tc>
-          <w:tcPr>
-            <w:tcW w:w="1245" w:type="dxa"/>
-            <w:tcMar/>
-          </w:tcPr>
-          <w:p>
-            <w:pPr>
-              <w:pStyle w:val="Normal"/>
-            </w:pPr>
-            <w:r>
-              <w:rPr/>
-              <w:t xml:space="preserve">10</w:t>
-            </w:r>
-          </w:p>
-        </w:tc>
-        <w:tc>
-          <w:tcPr>
-            <w:tcW w:w="1274" w:type="dxa"/>
-            <w:tcMar/>
-          </w:tcPr>
-          <w:p>
-            <w:pPr>
-              <w:pStyle w:val="Normal"/>
-            </w:pPr>
-            <w:r>
-              <w:rPr/>
-              <w:t xml:space="preserve">12</w:t>
-            </w:r>
-            <w:r>
-              <w:rPr/>
-              <w:t/>
-            </w:r>
-            <w:r>
-              <w:rPr/>
-              <w:t/>
-            </w:r>
-            <w:r>
-              <w:rPr/>
-              <w:t/>
-            </w:r>
-          </w:p>
-        </w:tc>
-      </w:tr>
-      <w:tr>
-        <w:tc>
-          <w:tcPr>
-            <w:tcW w:w="1350" w:type="dxa"/>
-            <w:tcMar/>
-          </w:tcPr>
-          <w:p>
-            <w:pPr>
-              <w:pStyle w:val="Normal"/>
-            </w:pPr>
-            <w:r>
-              <w:rPr/>
-              <w:t xml:space="preserve">3</w:t>
-            </w:r>
-          </w:p>
-        </w:tc>
-        <w:tc>
-          <w:tcPr>
-            <w:tcW w:w="2655" w:type="dxa"/>
-            <w:tcMar/>
-          </w:tcPr>
-          <w:p>
-            <w:pPr>
-              <w:pStyle w:val="Normal"/>
-            </w:pPr>
-            <w:r>
-              <w:rPr/>
-              <w:t xml:space="preserve">Middle Bracket</w:t>
-            </w:r>
-          </w:p>
-        </w:tc>
-        <w:tc>
-          <w:tcPr>
-            <w:tcW w:w="1440" w:type="dxa"/>
-            <w:tcMar/>
-          </w:tcPr>
-          <w:p>
-            <w:pPr>
-              <w:pStyle w:val="Normal"/>
-            </w:pPr>
-            <w:r>
-              <w:rPr/>
-              <w:t xml:space="preserve">10*10*10*10*10*10*10*10</w:t>
-            </w:r>
-          </w:p>
-        </w:tc>
-        <w:tc>
-          <w:tcPr>
-            <w:tcW w:w="1200" w:type="dxa"/>
-            <w:tcMar/>
-          </w:tcPr>
-          <w:p>
-            <w:pPr>
-              <w:pStyle w:val="Normal"/>
-            </w:pPr>
-            <w:r>
-              <w:rPr/>
-              <w:t xml:space="preserve">KIZIL RG5</w:t>
-            </w:r>
-          </w:p>
-        </w:tc>
-        <w:tc>
-          <w:tcPr>
-            <w:tcW w:w="1395" w:type="dxa"/>
-            <w:tcMar/>
-          </w:tcPr>
-          <w:p>
-            <w:pPr>
-              <w:pStyle w:val="Normal"/>
-            </w:pPr>
-            <w:r>
-              <w:rPr/>
-              <w:t xml:space="preserve">5</w:t>
-            </w:r>
-          </w:p>
-        </w:tc>
-        <w:tc>
-          <w:tcPr>
-            <w:tcW w:w="1410" w:type="dxa"/>
-            <w:tcMar/>
-          </w:tcPr>
-          <w:p>
-            <w:pPr>
-              <w:pStyle w:val="Normal"/>
-            </w:pPr>
-            <w:r>
-              <w:rPr/>
-              <w:t xml:space="preserve">2</w:t>
-            </w:r>
-          </w:p>
-        </w:tc>
-        <w:tc>
-          <w:tcPr>
-            <w:tcW w:w="1245" w:type="dxa"/>
-            <w:tcMar/>
-          </w:tcPr>
-          <w:p>
-            <w:pPr>
-              <w:pStyle w:val="Normal"/>
-            </w:pPr>
-            <w:r>
-              <w:rPr/>
-              <w:t xml:space="preserve">10</w:t>
-            </w:r>
-          </w:p>
-        </w:tc>
-        <w:tc>
-          <w:tcPr>
-            <w:tcW w:w="1274" w:type="dxa"/>
-            <w:tcMar/>
-          </w:tcPr>
-          <w:p>
-            <w:pPr>
-              <w:pStyle w:val="Normal"/>
-            </w:pPr>
-            <w:r>
-              <w:rPr/>
-              <w:t xml:space="preserve">12</w:t>
-            </w:r>
-            <w:r>
-              <w:rPr/>
-              <w:t/>
-            </w:r>
-            <w:r>
-              <w:rPr/>
-              <w:t/>
-            </w:r>
-            <w:r>
-              <w:rPr/>
-              <w:t/>
-            </w:r>
-          </w:p>
-        </w:tc>
-      </w:tr>
-      <w:tr>
-        <w:tc>
-          <w:tcPr>
-            <w:tcW w:w="1350" w:type="dxa"/>
-            <w:tcMar/>
-          </w:tcPr>
-          <w:p>
-            <w:pPr>
-              <w:pStyle w:val="Normal"/>
-            </w:pPr>
-            <w:r>
-              <w:rPr/>
-              <w:t xml:space="preserve">4</w:t>
-            </w:r>
-          </w:p>
-        </w:tc>
-        <w:tc>
-          <w:tcPr>
-            <w:tcW w:w="2655" w:type="dxa"/>
-            <w:tcMar/>
-          </w:tcPr>
-          <w:p>
-            <w:pPr>
-              <w:pStyle w:val="Normal"/>
-            </w:pPr>
-            <w:r>
-              <w:rPr/>
-              <w:t xml:space="preserve">Double Bracket</w:t>
-            </w:r>
-          </w:p>
-        </w:tc>
-        <w:tc>
-          <w:tcPr>
-            <w:tcW w:w="1440" w:type="dxa"/>
-            <w:tcMar/>
-          </w:tcPr>
-          <w:p>
-            <w:pPr>
-              <w:pStyle w:val="Normal"/>
-            </w:pPr>
-            <w:r>
-              <w:rPr/>
-              <w:t xml:space="preserve">10*10*10*10*10*10*10</w:t>
-            </w:r>
-          </w:p>
-        </w:tc>
-        <w:tc>
-          <w:tcPr>
-            <w:tcW w:w="1200" w:type="dxa"/>
-            <w:tcMar/>
-          </w:tcPr>
-          <w:p>
-            <w:pPr>
-              <w:pStyle w:val="Normal"/>
-            </w:pPr>
-            <w:r>
-              <w:rPr/>
-              <w:t xml:space="preserve">KIZIL RG5</w:t>
-            </w:r>
-          </w:p>
-        </w:tc>
-        <w:tc>
-          <w:tcPr>
-            <w:tcW w:w="1395" w:type="dxa"/>
-            <w:tcMar/>
-          </w:tcPr>
-          <w:p>
-            <w:pPr>
-              <w:pStyle w:val="Normal"/>
-            </w:pPr>
-            <w:r>
-              <w:rPr/>
-              <w:t xml:space="preserve">5</w:t>
-            </w:r>
-          </w:p>
-        </w:tc>
-        <w:tc>
-          <w:tcPr>
-            <w:tcW w:w="1410" w:type="dxa"/>
-            <w:tcMar/>
-          </w:tcPr>
-          <w:p>
-            <w:pPr>
-              <w:pStyle w:val="Normal"/>
-            </w:pPr>
-            <w:r>
-              <w:rPr/>
-              <w:t xml:space="preserve">1</w:t>
-            </w:r>
-          </w:p>
-        </w:tc>
-        <w:tc>
-          <w:tcPr>
-            <w:tcW w:w="1245" w:type="dxa"/>
-            <w:tcMar/>
-          </w:tcPr>
-          <w:p>
-            <w:pPr>
-              <w:pStyle w:val="Normal"/>
-            </w:pPr>
-            <w:r>
-              <w:rPr/>
-              <w:t xml:space="preserve">5</w:t>
-            </w:r>
-          </w:p>
-        </w:tc>
-        <w:tc>
-          <w:tcPr>
-            <w:tcW w:w="1274" w:type="dxa"/>
-            <w:tcMar/>
-          </w:tcPr>
-          <w:p>
-            <w:pPr>
-              <w:pStyle w:val="Normal"/>
-            </w:pPr>
-            <w:r>
-              <w:rPr/>
-              <w:t xml:space="preserve">12</w:t>
-            </w:r>
-            <w:r>
-              <w:rPr/>
-              <w:t/>
-            </w:r>
-            <w:r>
-              <w:rPr/>
-              <w:t/>
-            </w:r>
-            <w:r>
-              <w:rPr/>
-              <w:t/>
-            </w:r>
-          </w:p>
-        </w:tc>
-      </w:tr>
-      <w:tr>
-        <w:tc>
-          <w:tcPr>
-            <w:tcW w:w="1350" w:type="dxa"/>
-            <w:tcMar/>
-          </w:tcPr>
-          <w:p>
-            <w:pPr>
-              <w:pStyle w:val="Normal"/>
-            </w:pPr>
-            <w:r>
-              <w:rPr/>
-              <w:t xml:space="preserve">5</w:t>
-            </w:r>
-          </w:p>
-        </w:tc>
-        <w:tc>
-          <w:tcPr>
-            <w:tcW w:w="2655" w:type="dxa"/>
-            <w:tcMar/>
-          </w:tcPr>
-          <w:p>
-            <w:pPr>
-              <w:pStyle w:val="Normal"/>
-            </w:pPr>
-            <w:r>
-              <w:rPr/>
-              <w:t xml:space="preserve">Bracket</w:t>
-            </w:r>
-          </w:p>
-        </w:tc>
-        <w:tc>
-          <w:tcPr>
-            <w:tcW w:w="1440" w:type="dxa"/>
-            <w:tcMar/>
-          </w:tcPr>
-          <w:p>
-            <w:pPr>
-              <w:pStyle w:val="Normal"/>
-            </w:pPr>
-            <w:r>
-              <w:rPr/>
-              <w:t xml:space="preserve">1.2*2.3*10.2*0.6*0.02</w:t>
-            </w:r>
-          </w:p>
-        </w:tc>
-        <w:tc>
-          <w:tcPr>
-            <w:tcW w:w="1200" w:type="dxa"/>
-            <w:tcMar/>
-          </w:tcPr>
-          <w:p>
-            <w:pPr>
-              <w:pStyle w:val="Normal"/>
-            </w:pPr>
-            <w:r>
-              <w:rPr/>
-              <w:t xml:space="preserve">KIZIL RG5</w:t>
-            </w:r>
-          </w:p>
-        </w:tc>
-        <w:tc>
-          <w:tcPr>
-            <w:tcW w:w="1395" w:type="dxa"/>
-            <w:tcMar/>
-          </w:tcPr>
-          <w:p>
-            <w:pPr>
-              <w:pStyle w:val="Normal"/>
-            </w:pPr>
-            <w:r>
-              <w:rPr/>
-              <w:t xml:space="preserve">5</w:t>
-            </w:r>
-          </w:p>
-        </w:tc>
-        <w:tc>
-          <w:tcPr>
-            <w:tcW w:w="1410" w:type="dxa"/>
-            <w:tcMar/>
-          </w:tcPr>
-          <w:p>
-            <w:pPr>
-              <w:pStyle w:val="Normal"/>
-            </w:pPr>
-            <w:r>
-              <w:rPr/>
-              <w:t xml:space="preserve">4</w:t>
-            </w:r>
-          </w:p>
-        </w:tc>
-        <w:tc>
-          <w:tcPr>
-            <w:tcW w:w="1245" w:type="dxa"/>
-            <w:tcMar/>
-          </w:tcPr>
-          <w:p>
-            <w:pPr>
-              <w:pStyle w:val="Normal"/>
-            </w:pPr>
-            <w:r>
-              <w:rPr/>
-              <w:t xml:space="preserve">20</w:t>
-            </w:r>
-          </w:p>
-        </w:tc>
-        <w:tc>
-          <w:tcPr>
-            <w:tcW w:w="1274" w:type="dxa"/>
-            <w:tcMar/>
-          </w:tcPr>
-          <w:p>
-            <w:pPr>
-              <w:pStyle w:val="Normal"/>
-            </w:pPr>
-            <w:r>
-              <w:rPr/>
-              <w:t xml:space="preserve">12</w:t>
-            </w:r>
-            <w:r>
-              <w:rPr/>
-              <w:t/>
-            </w:r>
-            <w:r>
-              <w:rPr/>
-              <w:t/>
-            </w:r>
-            <w:r>
-              <w:rPr/>
-              <w:t/>
             </w:r>
           </w:p>
         </w:tc>
@@ -1671,7 +1001,7 @@
             </w:pPr>
             <w:r>
               <w:rPr/>
-              <w:t xml:space="preserve">deneme</w:t>
+              <w:t xml:space="preserve">revision1</w:t>
             </w:r>
             <w:r>
               <w:rPr/>
@@ -1990,7 +1320,7 @@
       <w:proofErr w:type="gramEnd"/>
       <w:r>
         <w:rPr/>
-        <w:t xml:space="preserve"> F.754. 32 REV0</w:t>
+        <w:t xml:space="preserve"> F.754. 32 REV1</w:t>
       </w:r>
     </w:p>
     <w:sectPr>

</xml_diff>

<commit_message>
Bug Fix and Form page filter
</commit_message>
<xml_diff>
--- a/files/output.docx
+++ b/files/output.docx
@@ -154,7 +154,7 @@
                   </w:pPr>
                   <w:r>
                     <w:rPr/>
-                    <w:t xml:space="preserve">VNT METALx</w:t>
+                    <w:t xml:space="preserve">3</w:t>
                   </w:r>
                   <w:r>
                     <w:rPr/>
@@ -194,7 +194,7 @@
                   </w:pPr>
                   <w:r>
                     <w:rPr/>
-                    <w:t xml:space="preserve">AlperYasak</w:t>
+                    <w:t xml:space="preserve">3</w:t>
                   </w:r>
                 </w:p>
               </w:tc>
@@ -308,7 +308,7 @@
                   </w:pPr>
                   <w:r>
                     <w:rPr/>
-                    <w:t xml:space="preserve">28-12-2022</w:t>
+                    <w:t xml:space="preserve">3-1-2023</w:t>
                   </w:r>
                 </w:p>
               </w:tc>
@@ -346,7 +346,7 @@
                   </w:pPr>
                   <w:r>
                     <w:rPr/>
-                    <w:t xml:space="preserve">YENİ</w:t>
+                    <w:t xml:space="preserve">asd</w:t>
                   </w:r>
                 </w:p>
               </w:tc>
@@ -378,7 +378,7 @@
                   </w:pPr>
                   <w:r>
                     <w:rPr/>
-                    <w:t xml:space="preserve">Q-3-2022-3</w:t>
+                    <w:t xml:space="preserve">Q-3-2023-2</w:t>
                   </w:r>
                 </w:p>
               </w:tc>
@@ -632,7 +632,7 @@
             </w:pPr>
             <w:r>
               <w:rPr/>
-              <w:t xml:space="preserve">aciklama</w:t>
+              <w:t xml:space="preserve">asd</w:t>
             </w:r>
           </w:p>
         </w:tc>
@@ -647,7 +647,7 @@
             </w:pPr>
             <w:r>
               <w:rPr/>
-              <w:t xml:space="preserve">225*225*25</w:t>
+              <w:t xml:space="preserve">12*12*12*12*12</w:t>
             </w:r>
           </w:p>
         </w:tc>
@@ -677,7 +677,7 @@
             </w:pPr>
             <w:r>
               <w:rPr/>
-              <w:t xml:space="preserve">2</w:t>
+              <w:t xml:space="preserve">12</w:t>
             </w:r>
           </w:p>
         </w:tc>
@@ -692,7 +692,7 @@
             </w:pPr>
             <w:r>
               <w:rPr/>
-              <w:t xml:space="preserve">1783.361</w:t>
+              <w:t xml:space="preserve">28.000</w:t>
             </w:r>
           </w:p>
         </w:tc>
@@ -707,7 +707,7 @@
             </w:pPr>
             <w:r>
               <w:rPr/>
-              <w:t xml:space="preserve">3566.722</w:t>
+              <w:t xml:space="preserve">336</w:t>
             </w:r>
           </w:p>
         </w:tc>
@@ -722,7 +722,7 @@
             </w:pPr>
             <w:r>
               <w:rPr/>
-              <w:t xml:space="preserve">2</w:t>
+              <w:t xml:space="preserve">1</w:t>
             </w:r>
             <w:r>
               <w:rPr/>
@@ -766,7 +766,7 @@
             </w:pPr>
             <w:r>
               <w:rPr/>
-              <w:t xml:space="preserve">aciklama 2</w:t>
+              <w:t xml:space="preserve">ac</w:t>
             </w:r>
           </w:p>
         </w:tc>
@@ -781,7 +781,7 @@
             </w:pPr>
             <w:r>
               <w:rPr/>
-              <w:t xml:space="preserve">225*12*12</w:t>
+              <w:t xml:space="preserve">12*12*12</w:t>
             </w:r>
           </w:p>
         </w:tc>
@@ -811,7 +811,7 @@
             </w:pPr>
             <w:r>
               <w:rPr/>
-              <w:t xml:space="preserve">2</w:t>
+              <w:t xml:space="preserve">12</w:t>
             </w:r>
           </w:p>
         </w:tc>
@@ -826,7 +826,7 @@
             </w:pPr>
             <w:r>
               <w:rPr/>
-              <w:t xml:space="preserve">1181.885</w:t>
+              <w:t xml:space="preserve">28.000</w:t>
             </w:r>
           </w:p>
         </w:tc>
@@ -841,7 +841,7 @@
             </w:pPr>
             <w:r>
               <w:rPr/>
-              <w:t xml:space="preserve">2363.77</w:t>
+              <w:t xml:space="preserve">336</w:t>
             </w:r>
           </w:p>
         </w:tc>
@@ -856,7 +856,7 @@
             </w:pPr>
             <w:r>
               <w:rPr/>
-              <w:t xml:space="preserve">2</w:t>
+              <w:t xml:space="preserve">1</w:t>
             </w:r>
             <w:r>
               <w:rPr/>
@@ -956,7 +956,7 @@
                   </w:pPr>
                   <w:r>
                     <w:rPr/>
-                    <w:t xml:space="preserve">5930.492</w:t>
+                    <w:t xml:space="preserve">672</w:t>
                   </w:r>
                   <w:r>
                     <w:rPr/>
@@ -1087,7 +1087,7 @@
                 <w:b w:val="1"/>
                 <w:bCs w:val="1"/>
               </w:rPr>
-              <w:t xml:space="preserve">asd</w:t>
+              <w:t xml:space="preserve">12</w:t>
             </w:r>
           </w:p>
         </w:tc>
@@ -1109,7 +1109,7 @@
                 <w:b w:val="1"/>
                 <w:bCs w:val="1"/>
               </w:rPr>
-              <w:t xml:space="preserve">369</w:t>
+              <w:t xml:space="preserve">136</w:t>
             </w:r>
           </w:p>
         </w:tc>
@@ -1201,7 +1201,7 @@
                   </w:pPr>
                   <w:r>
                     <w:rPr/>
-                    <w:t xml:space="preserve">6299.492</w:t>
+                    <w:t xml:space="preserve">808</w:t>
                   </w:r>
                 </w:p>
               </w:tc>
@@ -1269,7 +1269,7 @@
             </w:pPr>
             <w:r>
               <w:rPr/>
-              <w:t xml:space="preserve">asda</w:t>
+              <w:t xml:space="preserve">112</w:t>
             </w:r>
             <w:r>
               <w:rPr/>
@@ -1320,7 +1320,7 @@
             </w:pPr>
             <w:r>
               <w:rPr/>
-              <w:t xml:space="preserve">sd</w:t>
+              <w:t xml:space="preserve">12</w:t>
             </w:r>
           </w:p>
         </w:tc>
@@ -1363,7 +1363,7 @@
             </w:pPr>
             <w:r>
               <w:rPr/>
-              <w:t xml:space="preserve">asd</w:t>
+              <w:t xml:space="preserve">12</w:t>
             </w:r>
           </w:p>
         </w:tc>
@@ -1407,7 +1407,7 @@
             </w:pPr>
             <w:r>
               <w:rPr/>
-              <w:t xml:space="preserve">asd</w:t>
+              <w:t xml:space="preserve">12</w:t>
             </w:r>
           </w:p>
         </w:tc>
@@ -1479,7 +1479,7 @@
                       <w:b w:val="1"/>
                       <w:bCs w:val="1"/>
                     </w:rPr>
-                    <w:t xml:space="preserve">PREPARED BY  ads</w:t>
+                    <w:t xml:space="preserve">PREPARED BY  ben</w:t>
                   </w:r>
                 </w:p>
               </w:tc>
@@ -1542,7 +1542,7 @@
                       <w:b w:val="1"/>
                       <w:bCs w:val="1"/>
                     </w:rPr>
-                    <w:t xml:space="preserve">APPROVED BY asd</w:t>
+                    <w:t xml:space="preserve">APPROVED BY sen</w:t>
                   </w:r>
                 </w:p>
               </w:tc>

</xml_diff>

<commit_message>
get unused quot items
</commit_message>
<xml_diff>
--- a/files/output.docx
+++ b/files/output.docx
@@ -154,7 +154,7 @@
                   </w:pPr>
                   <w:r>
                     <w:rPr/>
-                    <w:t xml:space="preserve">3</w:t>
+                    <w:t xml:space="preserve">1</w:t>
                   </w:r>
                   <w:r>
                     <w:rPr/>
@@ -194,7 +194,7 @@
                   </w:pPr>
                   <w:r>
                     <w:rPr/>
-                    <w:t xml:space="preserve">3</w:t>
+                    <w:t xml:space="preserve">1</w:t>
                   </w:r>
                 </w:p>
               </w:tc>
@@ -226,7 +226,7 @@
                   </w:pPr>
                   <w:r>
                     <w:rPr/>
-                    <w:t xml:space="preserve">3</w:t>
+                    <w:t xml:space="preserve">1</w:t>
                   </w:r>
                 </w:p>
               </w:tc>
@@ -308,7 +308,7 @@
                   </w:pPr>
                   <w:r>
                     <w:rPr/>
-                    <w:t xml:space="preserve">3-1-2023</w:t>
+                    <w:t xml:space="preserve">23-1-2023</w:t>
                   </w:r>
                 </w:p>
               </w:tc>
@@ -346,7 +346,7 @@
                   </w:pPr>
                   <w:r>
                     <w:rPr/>
-                    <w:t xml:space="preserve">asd</w:t>
+                    <w:t xml:space="preserve">deneme</w:t>
                   </w:r>
                 </w:p>
               </w:tc>
@@ -378,7 +378,7 @@
                   </w:pPr>
                   <w:r>
                     <w:rPr/>
-                    <w:t xml:space="preserve">Q-3-2023-2</w:t>
+                    <w:t xml:space="preserve">Q-1-2023-1</w:t>
                   </w:r>
                 </w:p>
               </w:tc>
@@ -647,7 +647,7 @@
             </w:pPr>
             <w:r>
               <w:rPr/>
-              <w:t xml:space="preserve">12*12*12*12*12</w:t>
+              <w:t xml:space="preserve">225*120*25</w:t>
             </w:r>
           </w:p>
         </w:tc>
@@ -662,7 +662,7 @@
             </w:pPr>
             <w:r>
               <w:rPr/>
-              <w:t xml:space="preserve">RG7</w:t>
+              <w:t xml:space="preserve">RG5</w:t>
             </w:r>
           </w:p>
         </w:tc>
@@ -677,7 +677,7 @@
             </w:pPr>
             <w:r>
               <w:rPr/>
-              <w:t xml:space="preserve">12</w:t>
+              <w:t xml:space="preserve">1</w:t>
             </w:r>
           </w:p>
         </w:tc>
@@ -692,7 +692,7 @@
             </w:pPr>
             <w:r>
               <w:rPr/>
-              <w:t xml:space="preserve">28.000</w:t>
+              <w:t xml:space="preserve">1528.47</w:t>
             </w:r>
           </w:p>
         </w:tc>
@@ -707,7 +707,7 @@
             </w:pPr>
             <w:r>
               <w:rPr/>
-              <w:t xml:space="preserve">336</w:t>
+              <w:t xml:space="preserve">1528.47</w:t>
             </w:r>
           </w:p>
         </w:tc>
@@ -766,7 +766,7 @@
             </w:pPr>
             <w:r>
               <w:rPr/>
-              <w:t xml:space="preserve">ac</w:t>
+              <w:t xml:space="preserve">asd</w:t>
             </w:r>
           </w:p>
         </w:tc>
@@ -781,7 +781,7 @@
             </w:pPr>
             <w:r>
               <w:rPr/>
-              <w:t xml:space="preserve">12*12*12</w:t>
+              <w:t xml:space="preserve">225*120*25</w:t>
             </w:r>
           </w:p>
         </w:tc>
@@ -796,7 +796,7 @@
             </w:pPr>
             <w:r>
               <w:rPr/>
-              <w:t xml:space="preserve">RG7</w:t>
+              <w:t xml:space="preserve">RG5</w:t>
             </w:r>
           </w:p>
         </w:tc>
@@ -811,7 +811,7 @@
             </w:pPr>
             <w:r>
               <w:rPr/>
-              <w:t xml:space="preserve">12</w:t>
+              <w:t xml:space="preserve">1</w:t>
             </w:r>
           </w:p>
         </w:tc>
@@ -826,7 +826,7 @@
             </w:pPr>
             <w:r>
               <w:rPr/>
-              <w:t xml:space="preserve">28.000</w:t>
+              <w:t xml:space="preserve">1681.32</w:t>
             </w:r>
           </w:p>
         </w:tc>
@@ -841,7 +841,7 @@
             </w:pPr>
             <w:r>
               <w:rPr/>
-              <w:t xml:space="preserve">336</w:t>
+              <w:t xml:space="preserve">1681.32</w:t>
             </w:r>
           </w:p>
         </w:tc>
@@ -956,7 +956,7 @@
                   </w:pPr>
                   <w:r>
                     <w:rPr/>
-                    <w:t xml:space="preserve">672</w:t>
+                    <w:t xml:space="preserve">3209.79</w:t>
                   </w:r>
                   <w:r>
                     <w:rPr/>
@@ -1087,7 +1087,7 @@
                 <w:b w:val="1"/>
                 <w:bCs w:val="1"/>
               </w:rPr>
-              <w:t xml:space="preserve">12</w:t>
+              <w:t xml:space="preserve">asd</w:t>
             </w:r>
           </w:p>
         </w:tc>
@@ -1109,7 +1109,7 @@
                 <w:b w:val="1"/>
                 <w:bCs w:val="1"/>
               </w:rPr>
-              <w:t xml:space="preserve">136</w:t>
+              <w:t xml:space="preserve">36</w:t>
             </w:r>
           </w:p>
         </w:tc>
@@ -1201,7 +1201,7 @@
                   </w:pPr>
                   <w:r>
                     <w:rPr/>
-                    <w:t xml:space="preserve">808</w:t>
+                    <w:t xml:space="preserve">3245.79</w:t>
                   </w:r>
                 </w:p>
               </w:tc>
@@ -1269,7 +1269,7 @@
             </w:pPr>
             <w:r>
               <w:rPr/>
-              <w:t xml:space="preserve">112</w:t>
+              <w:t xml:space="preserve">asd</w:t>
             </w:r>
             <w:r>
               <w:rPr/>
@@ -1320,7 +1320,7 @@
             </w:pPr>
             <w:r>
               <w:rPr/>
-              <w:t xml:space="preserve">12</w:t>
+              <w:t xml:space="preserve">asd</w:t>
             </w:r>
           </w:p>
         </w:tc>
@@ -1363,7 +1363,7 @@
             </w:pPr>
             <w:r>
               <w:rPr/>
-              <w:t xml:space="preserve">12</w:t>
+              <w:t xml:space="preserve">asd</w:t>
             </w:r>
           </w:p>
         </w:tc>
@@ -1407,7 +1407,7 @@
             </w:pPr>
             <w:r>
               <w:rPr/>
-              <w:t xml:space="preserve">12</w:t>
+              <w:t xml:space="preserve">asd</w:t>
             </w:r>
           </w:p>
         </w:tc>
@@ -1479,7 +1479,7 @@
                       <w:b w:val="1"/>
                       <w:bCs w:val="1"/>
                     </w:rPr>
-                    <w:t xml:space="preserve">PREPARED BY  ben</w:t>
+                    <w:t xml:space="preserve">PREPARED BY  asd</w:t>
                   </w:r>
                 </w:p>
               </w:tc>
@@ -1542,7 +1542,7 @@
                       <w:b w:val="1"/>
                       <w:bCs w:val="1"/>
                     </w:rPr>
-                    <w:t xml:space="preserve">APPROVED BY sen</w:t>
+                    <w:t xml:space="preserve">APPROVED BY asd</w:t>
                   </w:r>
                 </w:p>
               </w:tc>

</xml_diff>

<commit_message>
Add Currency to Forms
</commit_message>
<xml_diff>
--- a/files/output.docx
+++ b/files/output.docx
@@ -6,6 +6,10 @@
       <w:pPr>
         <w:pStyle w:val="Normal"/>
         <w:jc w:val="center"/>
+        <w:rPr>
+          <w:sz w:val="18"/>
+          <w:szCs w:val="18"/>
+        </w:rPr>
       </w:pPr>
       <w:bookmarkStart w:name="_GoBack" w:id="0"/>
       <w:bookmarkEnd w:id="0"/>
@@ -16,10 +20,10 @@
         <mc:AlternateContent xmlns:mc="http://schemas.openxmlformats.org/markup-compatibility/2006">
           <mc:Choice xmlns:mc="http://schemas.openxmlformats.org/markup-compatibility/2006" Requires="wps">
             <w:drawing xmlns:w="http://schemas.openxmlformats.org/wordprocessingml/2006/main">
-              <wp:inline xmlns:wp="http://schemas.openxmlformats.org/drawingml/2006/wordprocessingDrawing" xmlns:wp14="http://schemas.microsoft.com/office/word/2010/wordprocessingDrawing" distT="0" distB="0" distL="0" distR="0" wp14:anchorId="2B87360A" wp14:editId="424E1A79">
+              <wp:inline xmlns:wp="http://schemas.openxmlformats.org/drawingml/2006/wordprocessingDrawing" xmlns:wp14="http://schemas.microsoft.com/office/word/2010/wordprocessingDrawing" distT="0" distB="0" distL="0" distR="0" wp14:anchorId="6BE48A21" wp14:editId="3F189121">
                 <wp:extent xmlns:wp="http://schemas.openxmlformats.org/drawingml/2006/wordprocessingDrawing" cx="5600700" cy="678180"/>
                 <wp:effectExtent xmlns:wp="http://schemas.openxmlformats.org/drawingml/2006/wordprocessingDrawing" l="0" t="0" r="19050" b="26670"/>
-                <wp:docPr xmlns:wp="http://schemas.openxmlformats.org/drawingml/2006/wordprocessingDrawing" id="1008095325" name="Dikdörtgen 1"/>
+                <wp:docPr xmlns:wp="http://schemas.openxmlformats.org/drawingml/2006/wordprocessingDrawing" id="471794992" name="Dikdörtgen 1"/>
                 <wp:cNvGraphicFramePr xmlns:wp="http://schemas.openxmlformats.org/drawingml/2006/wordprocessingDrawing"/>
                 <a:graphic xmlns:a="http://schemas.openxmlformats.org/drawingml/2006/main">
                   <a:graphicData uri="http://schemas.microsoft.com/office/word/2010/wordprocessingShape">
@@ -106,11 +110,19 @@
           <w:p>
             <w:pPr>
               <w:pStyle w:val="Normal"/>
-            </w:pPr>
-          </w:p>
-          <w:p>
-            <w:pPr>
-              <w:pStyle w:val="Normal"/>
+              <w:rPr>
+                <w:sz w:val="18"/>
+                <w:szCs w:val="18"/>
+              </w:rPr>
+            </w:pPr>
+          </w:p>
+          <w:p>
+            <w:pPr>
+              <w:pStyle w:val="Normal"/>
+              <w:rPr>
+                <w:sz w:val="18"/>
+                <w:szCs w:val="18"/>
+              </w:rPr>
             </w:pPr>
           </w:p>
           <w:tbl>
@@ -136,11 +148,20 @@
                 <w:p>
                   <w:pPr>
                     <w:pStyle w:val="Normal"/>
+                    <w:rPr>
+                      <w:sz w:val="18"/>
+                      <w:szCs w:val="18"/>
+                    </w:rPr>
                   </w:pPr>
-                  <w:r>
-                    <w:rPr/>
+                  <w:proofErr w:type="spellStart"/>
+                  <w:r>
+                    <w:rPr>
+                      <w:sz w:val="18"/>
+                      <w:szCs w:val="18"/>
+                    </w:rPr>
                     <w:t>Customer</w:t>
                   </w:r>
+                  <w:proofErr w:type="spellEnd"/>
                 </w:p>
               </w:tc>
               <w:tc>
@@ -151,17 +172,32 @@
                 <w:p>
                   <w:pPr>
                     <w:pStyle w:val="Normal"/>
+                    <w:rPr>
+                      <w:sz w:val="18"/>
+                      <w:szCs w:val="18"/>
+                    </w:rPr>
                   </w:pPr>
                   <w:r>
-                    <w:rPr/>
-                    <w:t xml:space="preserve">3</w:t>
-                  </w:r>
-                  <w:r>
-                    <w:rPr/>
+                    <w:rPr>
+                      <w:sz w:val="18"/>
+                      <w:szCs w:val="18"/>
+                    </w:rPr>
+                    <w:t xml:space="preserve">1</w:t>
+                  </w:r>
+                  <w:proofErr w:type="spellStart"/>
+                  <w:r>
+                    <w:rPr>
+                      <w:sz w:val="18"/>
+                      <w:szCs w:val="18"/>
+                    </w:rPr>
                     <w:t/>
                   </w:r>
-                  <w:r>
-                    <w:rPr/>
+                  <w:proofErr w:type="spellEnd"/>
+                  <w:r>
+                    <w:rPr>
+                      <w:sz w:val="18"/>
+                      <w:szCs w:val="18"/>
+                    </w:rPr>
                     <w:t/>
                   </w:r>
                 </w:p>
@@ -176,11 +212,20 @@
                 <w:p>
                   <w:pPr>
                     <w:pStyle w:val="Normal"/>
+                    <w:rPr>
+                      <w:sz w:val="18"/>
+                      <w:szCs w:val="18"/>
+                    </w:rPr>
                   </w:pPr>
-                  <w:r>
-                    <w:rPr/>
+                  <w:proofErr w:type="spellStart"/>
+                  <w:r>
+                    <w:rPr>
+                      <w:sz w:val="18"/>
+                      <w:szCs w:val="18"/>
+                    </w:rPr>
                     <w:t>Attention</w:t>
                   </w:r>
+                  <w:proofErr w:type="spellEnd"/>
                 </w:p>
               </w:tc>
               <w:tc>
@@ -191,10 +236,33 @@
                 <w:p>
                   <w:pPr>
                     <w:pStyle w:val="Normal"/>
+                    <w:rPr>
+                      <w:sz w:val="18"/>
+                      <w:szCs w:val="18"/>
+                    </w:rPr>
                   </w:pPr>
                   <w:r>
-                    <w:rPr/>
-                    <w:t xml:space="preserve">3</w:t>
+                    <w:rPr>
+                      <w:sz w:val="18"/>
+                      <w:szCs w:val="18"/>
+                    </w:rPr>
+                    <w:t xml:space="preserve">1</w:t>
+                  </w:r>
+                  <w:proofErr w:type="spellStart"/>
+                  <w:r>
+                    <w:rPr>
+                      <w:sz w:val="18"/>
+                      <w:szCs w:val="18"/>
+                    </w:rPr>
+                    <w:t/>
+                  </w:r>
+                  <w:proofErr w:type="spellEnd"/>
+                  <w:r>
+                    <w:rPr>
+                      <w:sz w:val="18"/>
+                      <w:szCs w:val="18"/>
+                    </w:rPr>
+                    <w:t/>
                   </w:r>
                 </w:p>
               </w:tc>
@@ -208,11 +276,36 @@
                 <w:p>
                   <w:pPr>
                     <w:pStyle w:val="Normal"/>
+                    <w:rPr>
+                      <w:sz w:val="18"/>
+                      <w:szCs w:val="18"/>
+                    </w:rPr>
                   </w:pPr>
-                  <w:r>
-                    <w:rPr/>
-                    <w:t>Account Number</w:t>
-                  </w:r>
+                  <w:proofErr w:type="spellStart"/>
+                  <w:r>
+                    <w:rPr>
+                      <w:sz w:val="18"/>
+                      <w:szCs w:val="18"/>
+                    </w:rPr>
+                    <w:t>Account</w:t>
+                  </w:r>
+                  <w:proofErr w:type="spellEnd"/>
+                  <w:r>
+                    <w:rPr>
+                      <w:sz w:val="18"/>
+                      <w:szCs w:val="18"/>
+                    </w:rPr>
+                    <w:t xml:space="preserve"> </w:t>
+                  </w:r>
+                  <w:proofErr w:type="spellStart"/>
+                  <w:r>
+                    <w:rPr>
+                      <w:sz w:val="18"/>
+                      <w:szCs w:val="18"/>
+                    </w:rPr>
+                    <w:t>Number</w:t>
+                  </w:r>
+                  <w:proofErr w:type="spellEnd"/>
                 </w:p>
               </w:tc>
               <w:tc>
@@ -223,10 +316,33 @@
                 <w:p>
                   <w:pPr>
                     <w:pStyle w:val="Normal"/>
+                    <w:rPr>
+                      <w:sz w:val="18"/>
+                      <w:szCs w:val="18"/>
+                    </w:rPr>
                   </w:pPr>
                   <w:r>
-                    <w:rPr/>
-                    <w:t xml:space="preserve">3</w:t>
+                    <w:rPr>
+                      <w:sz w:val="18"/>
+                      <w:szCs w:val="18"/>
+                    </w:rPr>
+                    <w:t xml:space="preserve">1</w:t>
+                  </w:r>
+                  <w:proofErr w:type="spellStart"/>
+                  <w:r>
+                    <w:rPr>
+                      <w:sz w:val="18"/>
+                      <w:szCs w:val="18"/>
+                    </w:rPr>
+                    <w:t/>
+                  </w:r>
+                  <w:proofErr w:type="spellEnd"/>
+                  <w:r>
+                    <w:rPr>
+                      <w:sz w:val="18"/>
+                      <w:szCs w:val="18"/>
+                    </w:rPr>
+                    <w:t/>
                   </w:r>
                 </w:p>
               </w:tc>
@@ -235,16 +351,28 @@
           <w:p>
             <w:pPr>
               <w:pStyle w:val="Normal"/>
-            </w:pPr>
-          </w:p>
-          <w:p>
-            <w:pPr>
-              <w:pStyle w:val="Normal"/>
-            </w:pPr>
-          </w:p>
-          <w:p>
-            <w:pPr>
-              <w:pStyle w:val="Normal"/>
+              <w:rPr>
+                <w:sz w:val="18"/>
+                <w:szCs w:val="18"/>
+              </w:rPr>
+            </w:pPr>
+          </w:p>
+          <w:p>
+            <w:pPr>
+              <w:pStyle w:val="Normal"/>
+              <w:rPr>
+                <w:sz w:val="18"/>
+                <w:szCs w:val="18"/>
+              </w:rPr>
+            </w:pPr>
+          </w:p>
+          <w:p>
+            <w:pPr>
+              <w:pStyle w:val="Normal"/>
+              <w:rPr>
+                <w:sz w:val="18"/>
+                <w:szCs w:val="18"/>
+              </w:rPr>
             </w:pPr>
           </w:p>
         </w:tc>
@@ -256,11 +384,19 @@
           <w:p>
             <w:pPr>
               <w:pStyle w:val="Normal"/>
-            </w:pPr>
-          </w:p>
-          <w:p>
-            <w:pPr>
-              <w:pStyle w:val="Normal"/>
+              <w:rPr>
+                <w:sz w:val="18"/>
+                <w:szCs w:val="18"/>
+              </w:rPr>
+            </w:pPr>
+          </w:p>
+          <w:p>
+            <w:pPr>
+              <w:pStyle w:val="Normal"/>
+              <w:rPr>
+                <w:sz w:val="18"/>
+                <w:szCs w:val="18"/>
+              </w:rPr>
             </w:pPr>
           </w:p>
           <w:tbl>
@@ -290,11 +426,20 @@
                     <w:spacing w:before="0" w:beforeAutospacing="off" w:after="0" w:afterAutospacing="off" w:line="259" w:lineRule="auto"/>
                     <w:ind w:left="0" w:right="0"/>
                     <w:jc w:val="left"/>
+                    <w:rPr>
+                      <w:sz w:val="18"/>
+                      <w:szCs w:val="18"/>
+                    </w:rPr>
                   </w:pPr>
-                  <w:r>
-                    <w:rPr/>
+                  <w:proofErr w:type="spellStart"/>
+                  <w:r>
+                    <w:rPr>
+                      <w:sz w:val="18"/>
+                      <w:szCs w:val="18"/>
+                    </w:rPr>
                     <w:t>Date</w:t>
                   </w:r>
+                  <w:proofErr w:type="spellEnd"/>
                 </w:p>
               </w:tc>
               <w:tc>
@@ -305,10 +450,33 @@
                 <w:p>
                   <w:pPr>
                     <w:pStyle w:val="Normal"/>
+                    <w:rPr>
+                      <w:sz w:val="18"/>
+                      <w:szCs w:val="18"/>
+                    </w:rPr>
                   </w:pPr>
                   <w:r>
-                    <w:rPr/>
-                    <w:t xml:space="preserve">23-1-2023</w:t>
+                    <w:rPr>
+                      <w:sz w:val="18"/>
+                      <w:szCs w:val="18"/>
+                    </w:rPr>
+                    <w:t xml:space="preserve">24-1-2023</w:t>
+                  </w:r>
+                  <w:proofErr w:type="spellStart"/>
+                  <w:r>
+                    <w:rPr>
+                      <w:sz w:val="18"/>
+                      <w:szCs w:val="18"/>
+                    </w:rPr>
+                    <w:t/>
+                  </w:r>
+                  <w:proofErr w:type="spellEnd"/>
+                  <w:r>
+                    <w:rPr>
+                      <w:sz w:val="18"/>
+                      <w:szCs w:val="18"/>
+                    </w:rPr>
+                    <w:t/>
                   </w:r>
                 </w:p>
               </w:tc>
@@ -322,17 +490,36 @@
                 <w:p>
                   <w:pPr>
                     <w:pStyle w:val="Normal"/>
+                    <w:rPr>
+                      <w:sz w:val="18"/>
+                      <w:szCs w:val="18"/>
+                    </w:rPr>
                   </w:pPr>
                   <w:proofErr w:type="spellStart"/>
                   <w:r>
-                    <w:rPr/>
+                    <w:rPr>
+                      <w:sz w:val="18"/>
+                      <w:szCs w:val="18"/>
+                    </w:rPr>
                     <w:t>Customer</w:t>
                   </w:r>
                   <w:proofErr w:type="spellEnd"/>
                   <w:r>
-                    <w:rPr/>
-                    <w:t xml:space="preserve"> Inquiery</w:t>
-                  </w:r>
+                    <w:rPr>
+                      <w:sz w:val="18"/>
+                      <w:szCs w:val="18"/>
+                    </w:rPr>
+                    <w:t xml:space="preserve"> </w:t>
+                  </w:r>
+                  <w:proofErr w:type="spellStart"/>
+                  <w:r>
+                    <w:rPr>
+                      <w:sz w:val="18"/>
+                      <w:szCs w:val="18"/>
+                    </w:rPr>
+                    <w:t>Inquiery</w:t>
+                  </w:r>
+                  <w:proofErr w:type="spellEnd"/>
                 </w:p>
               </w:tc>
               <w:tc>
@@ -343,10 +530,33 @@
                 <w:p>
                   <w:pPr>
                     <w:pStyle w:val="Normal"/>
+                    <w:rPr>
+                      <w:sz w:val="18"/>
+                      <w:szCs w:val="18"/>
+                    </w:rPr>
                   </w:pPr>
                   <w:r>
-                    <w:rPr/>
-                    <w:t xml:space="preserve">asdsad</w:t>
+                    <w:rPr>
+                      <w:sz w:val="18"/>
+                      <w:szCs w:val="18"/>
+                    </w:rPr>
+                    <w:t xml:space="preserve">2</w:t>
+                  </w:r>
+                  <w:proofErr w:type="spellStart"/>
+                  <w:r>
+                    <w:rPr>
+                      <w:sz w:val="18"/>
+                      <w:szCs w:val="18"/>
+                    </w:rPr>
+                    <w:t/>
+                  </w:r>
+                  <w:proofErr w:type="spellEnd"/>
+                  <w:r>
+                    <w:rPr>
+                      <w:sz w:val="18"/>
+                      <w:szCs w:val="18"/>
+                    </w:rPr>
+                    <w:t/>
                   </w:r>
                 </w:p>
               </w:tc>
@@ -360,11 +570,27 @@
                 <w:p>
                   <w:pPr>
                     <w:pStyle w:val="Normal"/>
+                    <w:rPr>
+                      <w:sz w:val="18"/>
+                      <w:szCs w:val="18"/>
+                    </w:rPr>
                   </w:pPr>
                   <w:r>
-                    <w:rPr/>
-                    <w:t>Reference Number</w:t>
-                  </w:r>
+                    <w:rPr>
+                      <w:sz w:val="18"/>
+                      <w:szCs w:val="18"/>
+                    </w:rPr>
+                    <w:t xml:space="preserve">Reference </w:t>
+                  </w:r>
+                  <w:proofErr w:type="spellStart"/>
+                  <w:r>
+                    <w:rPr>
+                      <w:sz w:val="18"/>
+                      <w:szCs w:val="18"/>
+                    </w:rPr>
+                    <w:t>Number</w:t>
+                  </w:r>
+                  <w:proofErr w:type="spellEnd"/>
                 </w:p>
               </w:tc>
               <w:tc>
@@ -375,10 +601,96 @@
                 <w:p>
                   <w:pPr>
                     <w:pStyle w:val="Normal"/>
+                    <w:rPr>
+                      <w:sz w:val="18"/>
+                      <w:szCs w:val="18"/>
+                    </w:rPr>
                   </w:pPr>
                   <w:r>
-                    <w:rPr/>
-                    <w:t xml:space="preserve">Q-3-2023-1</w:t>
+                    <w:rPr>
+                      <w:sz w:val="18"/>
+                      <w:szCs w:val="18"/>
+                    </w:rPr>
+                    <w:t xml:space="preserve">Q-1-2023-3</w:t>
+                  </w:r>
+                  <w:proofErr w:type="gramStart"/>
+                  <w:r>
+                    <w:rPr>
+                      <w:sz w:val="18"/>
+                      <w:szCs w:val="18"/>
+                    </w:rPr>
+                    <w:t/>
+                  </w:r>
+                  <w:proofErr w:type="gramEnd"/>
+                  <w:r>
+                    <w:rPr>
+                      <w:sz w:val="18"/>
+                      <w:szCs w:val="18"/>
+                    </w:rPr>
+                    <w:t/>
+                  </w:r>
+                </w:p>
+              </w:tc>
+            </w:tr>
+            <w:tr>
+              <w:trPr>
+                <w:trHeight w:val="300"/>
+              </w:trPr>
+              <w:tc>
+                <w:tcPr>
+                  <w:tcW w:w="2220" w:type="dxa"/>
+                  <w:tcMar/>
+                </w:tcPr>
+                <w:p>
+                  <w:pPr>
+                    <w:pStyle w:val="Normal"/>
+                    <w:rPr>
+                      <w:sz w:val="18"/>
+                      <w:szCs w:val="18"/>
+                    </w:rPr>
+                  </w:pPr>
+                  <w:r>
+                    <w:rPr>
+                      <w:sz w:val="18"/>
+                      <w:szCs w:val="18"/>
+                    </w:rPr>
+                    <w:t>Revision</w:t>
+                  </w:r>
+                </w:p>
+              </w:tc>
+              <w:tc>
+                <w:tcPr>
+                  <w:tcW w:w="2104" w:type="dxa"/>
+                  <w:tcMar/>
+                </w:tcPr>
+                <w:p>
+                  <w:pPr>
+                    <w:pStyle w:val="Normal"/>
+                    <w:rPr>
+                      <w:sz w:val="18"/>
+                      <w:szCs w:val="18"/>
+                    </w:rPr>
+                  </w:pPr>
+                  <w:r>
+                    <w:rPr>
+                      <w:sz w:val="18"/>
+                      <w:szCs w:val="18"/>
+                    </w:rPr>
+                    <w:t>REV-</w:t>
+                  </w:r>
+                  <w:r>
+                    <w:rPr>
+                      <w:sz w:val="18"/>
+                      <w:szCs w:val="18"/>
+                    </w:rPr>
+                    <w:t xml:space="preserve">0</w:t>
+                  </w:r>
+                  <w:r>
+                    <w:rPr>
+                      <w:sz w:val="18"/>
+                      <w:szCs w:val="18"/>
+                    </w:rPr>
+                    <w:t/>
                   </w:r>
                 </w:p>
               </w:tc>
@@ -387,6 +699,10 @@
           <w:p>
             <w:pPr>
               <w:pStyle w:val="Normal"/>
+              <w:rPr>
+                <w:sz w:val="18"/>
+                <w:szCs w:val="18"/>
+              </w:rPr>
             </w:pPr>
           </w:p>
         </w:tc>
@@ -395,20 +711,20 @@
     <w:tbl>
       <w:tblPr>
         <w:tblStyle w:val="TableGrid"/>
-        <w:tblW w:w="0" w:type="auto"/>
+        <w:tblW w:w="11969" w:type="dxa"/>
         <w:jc w:val="left"/>
         <w:tblLayout w:type="fixed"/>
         <w:tblLook w:val="06A0" w:firstRow="1" w:lastRow="0" w:firstColumn="1" w:lastColumn="0" w:noHBand="1" w:noVBand="1"/>
       </w:tblPr>
       <w:tblGrid>
-        <w:gridCol w:w="1350"/>
-        <w:gridCol w:w="2655"/>
-        <w:gridCol w:w="1440"/>
-        <w:gridCol w:w="1200"/>
-        <w:gridCol w:w="1395"/>
-        <w:gridCol w:w="1410"/>
-        <w:gridCol w:w="1245"/>
-        <w:gridCol w:w="1274"/>
+        <w:gridCol w:w="885"/>
+        <w:gridCol w:w="2520"/>
+        <w:gridCol w:w="1860"/>
+        <w:gridCol w:w="1380"/>
+        <w:gridCol w:w="780"/>
+        <w:gridCol w:w="1860"/>
+        <w:gridCol w:w="1470"/>
+        <w:gridCol w:w="1214"/>
       </w:tblGrid>
       <w:tr>
         <w:trPr>
@@ -416,17 +732,25 @@
         </w:trPr>
         <w:tc>
           <w:tcPr>
-            <w:tcW w:w="1350" w:type="dxa"/>
-            <w:tcMar/>
-          </w:tcPr>
-          <w:p>
-            <w:pPr>
-              <w:pStyle w:val="Normal"/>
-            </w:pPr>
-            <w:r>
-              <w:rPr>
-                <w:b w:val="1"/>
-                <w:bCs w:val="1"/>
+            <w:tcW w:w="885" w:type="dxa"/>
+            <w:tcMar/>
+          </w:tcPr>
+          <w:p>
+            <w:pPr>
+              <w:pStyle w:val="Normal"/>
+              <w:rPr>
+                <w:b w:val="1"/>
+                <w:bCs w:val="1"/>
+                <w:sz w:val="18"/>
+                <w:szCs w:val="18"/>
+              </w:rPr>
+            </w:pPr>
+            <w:r>
+              <w:rPr>
+                <w:b w:val="1"/>
+                <w:bCs w:val="1"/>
+                <w:sz w:val="18"/>
+                <w:szCs w:val="18"/>
               </w:rPr>
               <w:t>ITEM</w:t>
             </w:r>
@@ -434,17 +758,25 @@
         </w:tc>
         <w:tc>
           <w:tcPr>
-            <w:tcW w:w="2655" w:type="dxa"/>
-            <w:tcMar/>
-          </w:tcPr>
-          <w:p>
-            <w:pPr>
-              <w:pStyle w:val="Normal"/>
-            </w:pPr>
-            <w:r>
-              <w:rPr>
-                <w:b w:val="1"/>
-                <w:bCs w:val="1"/>
+            <w:tcW w:w="2520" w:type="dxa"/>
+            <w:tcMar/>
+          </w:tcPr>
+          <w:p>
+            <w:pPr>
+              <w:pStyle w:val="Normal"/>
+              <w:rPr>
+                <w:b w:val="1"/>
+                <w:bCs w:val="1"/>
+                <w:sz w:val="18"/>
+                <w:szCs w:val="18"/>
+              </w:rPr>
+            </w:pPr>
+            <w:r>
+              <w:rPr>
+                <w:b w:val="1"/>
+                <w:bCs w:val="1"/>
+                <w:sz w:val="18"/>
+                <w:szCs w:val="18"/>
               </w:rPr>
               <w:t>DESCRIPTION</w:t>
             </w:r>
@@ -452,17 +784,25 @@
         </w:tc>
         <w:tc>
           <w:tcPr>
-            <w:tcW w:w="1440" w:type="dxa"/>
-            <w:tcMar/>
-          </w:tcPr>
-          <w:p>
-            <w:pPr>
-              <w:pStyle w:val="Normal"/>
-            </w:pPr>
-            <w:r>
-              <w:rPr>
-                <w:b w:val="1"/>
-                <w:bCs w:val="1"/>
+            <w:tcW w:w="1860" w:type="dxa"/>
+            <w:tcMar/>
+          </w:tcPr>
+          <w:p>
+            <w:pPr>
+              <w:pStyle w:val="Normal"/>
+              <w:rPr>
+                <w:b w:val="1"/>
+                <w:bCs w:val="1"/>
+                <w:sz w:val="18"/>
+                <w:szCs w:val="18"/>
+              </w:rPr>
+            </w:pPr>
+            <w:r>
+              <w:rPr>
+                <w:b w:val="1"/>
+                <w:bCs w:val="1"/>
+                <w:sz w:val="18"/>
+                <w:szCs w:val="18"/>
               </w:rPr>
               <w:t>DIMENSIONS</w:t>
             </w:r>
@@ -470,17 +810,25 @@
         </w:tc>
         <w:tc>
           <w:tcPr>
-            <w:tcW w:w="1200" w:type="dxa"/>
-            <w:tcMar/>
-          </w:tcPr>
-          <w:p>
-            <w:pPr>
-              <w:pStyle w:val="Normal"/>
-            </w:pPr>
-            <w:r>
-              <w:rPr>
-                <w:b w:val="1"/>
-                <w:bCs w:val="1"/>
+            <w:tcW w:w="1380" w:type="dxa"/>
+            <w:tcMar/>
+          </w:tcPr>
+          <w:p>
+            <w:pPr>
+              <w:pStyle w:val="Normal"/>
+              <w:rPr>
+                <w:b w:val="1"/>
+                <w:bCs w:val="1"/>
+                <w:sz w:val="18"/>
+                <w:szCs w:val="18"/>
+              </w:rPr>
+            </w:pPr>
+            <w:r>
+              <w:rPr>
+                <w:b w:val="1"/>
+                <w:bCs w:val="1"/>
+                <w:sz w:val="18"/>
+                <w:szCs w:val="18"/>
               </w:rPr>
               <w:t>ANALYSIS</w:t>
             </w:r>
@@ -488,21 +836,25 @@
         </w:tc>
         <w:tc>
           <w:tcPr>
-            <w:tcW w:w="1395" w:type="dxa"/>
-            <w:tcMar/>
-          </w:tcPr>
-          <w:p>
-            <w:pPr>
-              <w:pStyle w:val="Normal"/>
-              <w:rPr>
-                <w:b w:val="1"/>
-                <w:bCs w:val="1"/>
-              </w:rPr>
-            </w:pPr>
-            <w:r>
-              <w:rPr>
-                <w:b w:val="1"/>
-                <w:bCs w:val="1"/>
+            <w:tcW w:w="780" w:type="dxa"/>
+            <w:tcMar/>
+          </w:tcPr>
+          <w:p>
+            <w:pPr>
+              <w:pStyle w:val="Normal"/>
+              <w:rPr>
+                <w:b w:val="1"/>
+                <w:bCs w:val="1"/>
+                <w:sz w:val="18"/>
+                <w:szCs w:val="18"/>
+              </w:rPr>
+            </w:pPr>
+            <w:r>
+              <w:rPr>
+                <w:b w:val="1"/>
+                <w:bCs w:val="1"/>
+                <w:sz w:val="18"/>
+                <w:szCs w:val="18"/>
               </w:rPr>
               <w:t>QTY</w:t>
             </w:r>
@@ -513,12 +865,16 @@
               <w:rPr>
                 <w:b w:val="1"/>
                 <w:bCs w:val="1"/>
-              </w:rPr>
-            </w:pPr>
-            <w:r>
-              <w:rPr>
-                <w:b w:val="1"/>
-                <w:bCs w:val="1"/>
+                <w:sz w:val="18"/>
+                <w:szCs w:val="18"/>
+              </w:rPr>
+            </w:pPr>
+            <w:r>
+              <w:rPr>
+                <w:b w:val="1"/>
+                <w:bCs w:val="1"/>
+                <w:sz w:val="18"/>
+                <w:szCs w:val="18"/>
               </w:rPr>
               <w:t>(PCS)</w:t>
             </w:r>
@@ -526,21 +882,25 @@
         </w:tc>
         <w:tc>
           <w:tcPr>
-            <w:tcW w:w="1410" w:type="dxa"/>
-            <w:tcMar/>
-          </w:tcPr>
-          <w:p>
-            <w:pPr>
-              <w:pStyle w:val="Normal"/>
-              <w:rPr>
-                <w:b w:val="1"/>
-                <w:bCs w:val="1"/>
-              </w:rPr>
-            </w:pPr>
-            <w:r>
-              <w:rPr>
-                <w:b w:val="1"/>
-                <w:bCs w:val="1"/>
+            <w:tcW w:w="1860" w:type="dxa"/>
+            <w:tcMar/>
+          </w:tcPr>
+          <w:p>
+            <w:pPr>
+              <w:pStyle w:val="Normal"/>
+              <w:rPr>
+                <w:b w:val="1"/>
+                <w:bCs w:val="1"/>
+                <w:sz w:val="18"/>
+                <w:szCs w:val="18"/>
+              </w:rPr>
+            </w:pPr>
+            <w:r>
+              <w:rPr>
+                <w:b w:val="1"/>
+                <w:bCs w:val="1"/>
+                <w:sz w:val="18"/>
+                <w:szCs w:val="18"/>
               </w:rPr>
               <w:t>UNIT PRICE</w:t>
             </w:r>
@@ -548,21 +908,25 @@
         </w:tc>
         <w:tc>
           <w:tcPr>
-            <w:tcW w:w="1245" w:type="dxa"/>
-            <w:tcMar/>
-          </w:tcPr>
-          <w:p>
-            <w:pPr>
-              <w:pStyle w:val="Normal"/>
-              <w:rPr>
-                <w:b w:val="1"/>
-                <w:bCs w:val="1"/>
-              </w:rPr>
-            </w:pPr>
-            <w:r>
-              <w:rPr>
-                <w:b w:val="1"/>
-                <w:bCs w:val="1"/>
+            <w:tcW w:w="1470" w:type="dxa"/>
+            <w:tcMar/>
+          </w:tcPr>
+          <w:p>
+            <w:pPr>
+              <w:pStyle w:val="Normal"/>
+              <w:rPr>
+                <w:b w:val="1"/>
+                <w:bCs w:val="1"/>
+                <w:sz w:val="18"/>
+                <w:szCs w:val="18"/>
+              </w:rPr>
+            </w:pPr>
+            <w:r>
+              <w:rPr>
+                <w:b w:val="1"/>
+                <w:bCs w:val="1"/>
+                <w:sz w:val="18"/>
+                <w:szCs w:val="18"/>
               </w:rPr>
               <w:t>TOTAL P</w:t>
             </w:r>
@@ -570,6 +934,8 @@
               <w:rPr>
                 <w:b w:val="1"/>
                 <w:bCs w:val="1"/>
+                <w:sz w:val="18"/>
+                <w:szCs w:val="18"/>
               </w:rPr>
               <w:t>R</w:t>
             </w:r>
@@ -577,6 +943,8 @@
               <w:rPr>
                 <w:b w:val="1"/>
                 <w:bCs w:val="1"/>
+                <w:sz w:val="18"/>
+                <w:szCs w:val="18"/>
               </w:rPr>
               <w:t>ICE</w:t>
             </w:r>
@@ -584,21 +952,25 @@
         </w:tc>
         <w:tc>
           <w:tcPr>
-            <w:tcW w:w="1274" w:type="dxa"/>
-            <w:tcMar/>
-          </w:tcPr>
-          <w:p>
-            <w:pPr>
-              <w:pStyle w:val="Normal"/>
-              <w:rPr>
-                <w:b w:val="1"/>
-                <w:bCs w:val="1"/>
-              </w:rPr>
-            </w:pPr>
-            <w:r>
-              <w:rPr>
-                <w:b w:val="1"/>
-                <w:bCs w:val="1"/>
+            <w:tcW w:w="1214" w:type="dxa"/>
+            <w:tcMar/>
+          </w:tcPr>
+          <w:p>
+            <w:pPr>
+              <w:pStyle w:val="Normal"/>
+              <w:rPr>
+                <w:b w:val="1"/>
+                <w:bCs w:val="1"/>
+                <w:sz w:val="18"/>
+                <w:szCs w:val="18"/>
+              </w:rPr>
+            </w:pPr>
+            <w:r>
+              <w:rPr>
+                <w:b w:val="1"/>
+                <w:bCs w:val="1"/>
+                <w:sz w:val="18"/>
+                <w:szCs w:val="18"/>
               </w:rPr>
               <w:t>DELIVERY TIME</w:t>
             </w:r>
@@ -606,376 +978,711 @@
         </w:tc>
       </w:tr>
       <w:tr>
-        <w:tc>
-          <w:tcPr>
-            <w:tcW w:w="1350" w:type="dxa"/>
-            <w:tcMar/>
-          </w:tcPr>
-          <w:p>
-            <w:pPr>
-              <w:pStyle w:val="Normal"/>
-            </w:pPr>
-            <w:r>
-              <w:rPr/>
+        <w:trPr>
+          <w:trHeight w:val="885"/>
+        </w:trPr>
+        <w:tc>
+          <w:tcPr>
+            <w:tcW w:w="885" w:type="dxa"/>
+            <w:tcMar/>
+          </w:tcPr>
+          <w:p>
+            <w:pPr>
+              <w:pStyle w:val="Normal"/>
+              <w:rPr>
+                <w:sz w:val="18"/>
+                <w:szCs w:val="18"/>
+              </w:rPr>
+            </w:pPr>
+            <w:r>
+              <w:rPr>
+                <w:sz w:val="18"/>
+                <w:szCs w:val="18"/>
+              </w:rPr>
+              <w:t/>
+            </w:r>
+            <w:proofErr w:type="gramStart"/>
+            <w:r>
+              <w:rPr>
+                <w:sz w:val="18"/>
+                <w:szCs w:val="18"/>
+              </w:rPr>
               <w:t xml:space="preserve">1</w:t>
             </w:r>
-          </w:p>
-        </w:tc>
-        <w:tc>
-          <w:tcPr>
-            <w:tcW w:w="2655" w:type="dxa"/>
-            <w:tcMar/>
-          </w:tcPr>
-          <w:p>
-            <w:pPr>
-              <w:pStyle w:val="Normal"/>
-            </w:pPr>
-            <w:r>
-              <w:rPr/>
-              <w:t xml:space="preserve">adasd</w:t>
-            </w:r>
-          </w:p>
-        </w:tc>
-        <w:tc>
-          <w:tcPr>
-            <w:tcW w:w="1440" w:type="dxa"/>
-            <w:tcMar/>
-          </w:tcPr>
-          <w:p>
-            <w:pPr>
-              <w:pStyle w:val="Normal"/>
-            </w:pPr>
-            <w:r>
-              <w:rPr/>
-              <w:t xml:space="preserve">12*12*12*12*12</w:t>
-            </w:r>
-          </w:p>
-        </w:tc>
-        <w:tc>
-          <w:tcPr>
-            <w:tcW w:w="1200" w:type="dxa"/>
-            <w:tcMar/>
-          </w:tcPr>
-          <w:p>
-            <w:pPr>
-              <w:pStyle w:val="Normal"/>
-            </w:pPr>
-            <w:r>
-              <w:rPr/>
-              <w:t xml:space="preserve">RG7</w:t>
-            </w:r>
-          </w:p>
-        </w:tc>
-        <w:tc>
-          <w:tcPr>
-            <w:tcW w:w="1395" w:type="dxa"/>
-            <w:tcMar/>
-          </w:tcPr>
-          <w:p>
-            <w:pPr>
-              <w:pStyle w:val="Normal"/>
-            </w:pPr>
-            <w:r>
-              <w:rPr/>
-              <w:t xml:space="preserve">5</w:t>
-            </w:r>
-          </w:p>
-        </w:tc>
-        <w:tc>
-          <w:tcPr>
-            <w:tcW w:w="1410" w:type="dxa"/>
-            <w:tcMar/>
-          </w:tcPr>
-          <w:p>
-            <w:pPr>
-              <w:pStyle w:val="Normal"/>
-            </w:pPr>
-            <w:r>
-              <w:rPr/>
-              <w:t xml:space="preserve">11.9</w:t>
-            </w:r>
-          </w:p>
-        </w:tc>
-        <w:tc>
-          <w:tcPr>
-            <w:tcW w:w="1245" w:type="dxa"/>
-            <w:tcMar/>
-          </w:tcPr>
-          <w:p>
-            <w:pPr>
-              <w:pStyle w:val="Normal"/>
-            </w:pPr>
-            <w:r>
-              <w:rPr/>
-              <w:t xml:space="preserve">59.5</w:t>
-            </w:r>
-          </w:p>
-        </w:tc>
-        <w:tc>
-          <w:tcPr>
-            <w:tcW w:w="1274" w:type="dxa"/>
-            <w:tcMar/>
-          </w:tcPr>
-          <w:p>
-            <w:pPr>
-              <w:pStyle w:val="Normal"/>
-            </w:pPr>
-            <w:r>
-              <w:rPr/>
-              <w:t xml:space="preserve">25</w:t>
-            </w:r>
-            <w:r>
-              <w:rPr/>
-              <w:t/>
-            </w:r>
-            <w:r>
-              <w:rPr/>
-              <w:t/>
-            </w:r>
-            <w:r>
-              <w:rPr/>
-              <w:t/>
-            </w:r>
-          </w:p>
-        </w:tc>
-      </w:tr>
-    </w:tbl>
-    <w:tbl>
-      <w:tblPr>
-        <w:tblStyle w:val="TableGrid"/>
-        <w:tblW w:w="0" w:type="auto"/>
-        <w:tblBorders>
-          <w:top w:val="none" w:color="000000" w:themeColor="text1" w:sz="4"/>
-          <w:left w:val="none" w:color="000000" w:themeColor="text1" w:sz="4"/>
-          <w:bottom w:val="none" w:color="000000" w:themeColor="text1" w:sz="4"/>
-          <w:right w:val="none" w:color="000000" w:themeColor="text1" w:sz="4"/>
-          <w:insideH w:val="none" w:color="000000" w:themeColor="text1" w:sz="4"/>
-          <w:insideV w:val="none" w:color="000000" w:themeColor="text1" w:sz="4"/>
-        </w:tblBorders>
-        <w:tblLayout w:type="fixed"/>
-        <w:tblLook w:val="06A0" w:firstRow="1" w:lastRow="0" w:firstColumn="1" w:lastColumn="0" w:noHBand="1" w:noVBand="1"/>
-      </w:tblPr>
-      <w:tblGrid>
-        <w:gridCol w:w="5925"/>
-        <w:gridCol w:w="5925"/>
-      </w:tblGrid>
-      <w:tr>
-        <w:tc>
-          <w:tcPr>
-            <w:tcW w:w="5925" w:type="dxa"/>
-            <w:tcMar/>
-          </w:tcPr>
-          <w:p>
-            <w:pPr>
-              <w:pStyle w:val="Normal"/>
-            </w:pPr>
-          </w:p>
-        </w:tc>
-        <w:tc>
-          <w:tcPr>
-            <w:tcW w:w="5925" w:type="dxa"/>
-            <w:tcMar/>
-          </w:tcPr>
-          <w:tbl>
-            <w:tblPr>
-              <w:tblStyle w:val="TableGrid"/>
-              <w:tblW w:w="0" w:type="auto"/>
-              <w:jc w:val="center"/>
-              <w:tblLayout w:type="fixed"/>
-              <w:tblLook w:val="06A0" w:firstRow="1" w:lastRow="0" w:firstColumn="1" w:lastColumn="0" w:noHBand="1" w:noVBand="1"/>
-            </w:tblPr>
-            <w:tblGrid>
-              <w:gridCol w:w="2700"/>
-              <w:gridCol w:w="3015"/>
-            </w:tblGrid>
-            <w:tr>
-              <w:tc>
-                <w:tcPr>
-                  <w:tcW w:w="2700" w:type="dxa"/>
-                  <w:tcMar/>
-                </w:tcPr>
-                <w:p>
-                  <w:pPr>
-                    <w:pStyle w:val="Normal"/>
-                    <w:rPr>
-                      <w:b w:val="1"/>
-                      <w:bCs w:val="1"/>
-                    </w:rPr>
-                  </w:pPr>
-                  <w:r>
-                    <w:rPr>
-                      <w:b w:val="1"/>
-                      <w:bCs w:val="1"/>
-                    </w:rPr>
-                    <w:t>GRAND TOTAL EXW</w:t>
-                  </w:r>
-                </w:p>
-              </w:tc>
-              <w:tc>
-                <w:tcPr>
-                  <w:tcW w:w="3015" w:type="dxa"/>
-                  <w:tcMar/>
-                </w:tcPr>
-                <w:p>
-                  <w:pPr>
-                    <w:pStyle w:val="Normal"/>
-                  </w:pPr>
-                  <w:r>
-                    <w:rPr/>
-                    <w:t xml:space="preserve">59.5</w:t>
-                  </w:r>
-                  <w:r>
-                    <w:rPr/>
-                    <w:t/>
-                  </w:r>
-                  <w:r>
-                    <w:rPr/>
-                    <w:t/>
-                  </w:r>
-                </w:p>
-              </w:tc>
-            </w:tr>
-          </w:tbl>
-          <w:p>
-            <w:pPr>
-              <w:pStyle w:val="Normal"/>
-            </w:pPr>
-          </w:p>
-        </w:tc>
-      </w:tr>
-    </w:tbl>
-    <w:tbl>
-      <w:tblPr>
-        <w:tblStyle w:val="TableGrid"/>
-        <w:tblW w:w="0" w:type="auto"/>
-        <w:tblLayout w:type="fixed"/>
-        <w:tblLook w:val="06A0" w:firstRow="1" w:lastRow="0" w:firstColumn="1" w:lastColumn="0" w:noHBand="1" w:noVBand="1"/>
-      </w:tblPr>
-      <w:tblGrid>
-        <w:gridCol w:w="3950"/>
-        <w:gridCol w:w="3950"/>
-        <w:gridCol w:w="3950"/>
-      </w:tblGrid>
-      <w:tr>
-        <w:tc>
-          <w:tcPr>
-            <w:tcW w:w="3950" w:type="dxa"/>
-            <w:tcMar/>
-          </w:tcPr>
-          <w:p>
-            <w:pPr>
-              <w:pStyle w:val="Normal"/>
-            </w:pPr>
-            <w:r>
-              <w:rPr>
-                <w:b w:val="1"/>
-                <w:bCs w:val="1"/>
-              </w:rPr>
-              <w:t>INCOTERM</w:t>
-            </w:r>
-          </w:p>
-        </w:tc>
-        <w:tc>
-          <w:tcPr>
-            <w:tcW w:w="3950" w:type="dxa"/>
-            <w:tcMar/>
-          </w:tcPr>
-          <w:p>
-            <w:pPr>
-              <w:pStyle w:val="Normal"/>
-            </w:pPr>
-            <w:r>
-              <w:rPr>
-                <w:b w:val="1"/>
-                <w:bCs w:val="1"/>
-              </w:rPr>
-              <w:t>LOCATION</w:t>
-            </w:r>
-          </w:p>
-        </w:tc>
-        <w:tc>
-          <w:tcPr>
-            <w:tcW w:w="3950" w:type="dxa"/>
-            <w:tcMar/>
-          </w:tcPr>
-          <w:p>
-            <w:pPr>
-              <w:pStyle w:val="Normal"/>
-            </w:pPr>
-            <w:r>
-              <w:rPr>
-                <w:b w:val="1"/>
-                <w:bCs w:val="1"/>
-              </w:rPr>
-              <w:t>COST</w:t>
+            <w:proofErr w:type="gramEnd"/>
+            <w:r>
+              <w:rPr>
+                <w:sz w:val="18"/>
+                <w:szCs w:val="18"/>
+              </w:rPr>
+              <w:t/>
+            </w:r>
+          </w:p>
+        </w:tc>
+        <w:tc>
+          <w:tcPr>
+            <w:tcW w:w="2520" w:type="dxa"/>
+            <w:tcMar/>
+          </w:tcPr>
+          <w:p>
+            <w:pPr>
+              <w:pStyle w:val="Normal"/>
+              <w:rPr>
+                <w:sz w:val="18"/>
+                <w:szCs w:val="18"/>
+              </w:rPr>
+            </w:pPr>
+            <w:r>
+              <w:rPr>
+                <w:sz w:val="18"/>
+                <w:szCs w:val="18"/>
+              </w:rPr>
+              <w:t xml:space="preserve">asd</w:t>
+            </w:r>
+            <w:proofErr w:type="spellStart"/>
+            <w:r>
+              <w:rPr>
+                <w:sz w:val="18"/>
+                <w:szCs w:val="18"/>
+              </w:rPr>
+              <w:t/>
+            </w:r>
+            <w:proofErr w:type="spellEnd"/>
+            <w:r>
+              <w:rPr>
+                <w:sz w:val="18"/>
+                <w:szCs w:val="18"/>
+              </w:rPr>
+              <w:t/>
+            </w:r>
+          </w:p>
+        </w:tc>
+        <w:tc>
+          <w:tcPr>
+            <w:tcW w:w="1860" w:type="dxa"/>
+            <w:tcMar/>
+          </w:tcPr>
+          <w:p>
+            <w:pPr>
+              <w:pStyle w:val="Normal"/>
+              <w:rPr>
+                <w:sz w:val="18"/>
+                <w:szCs w:val="18"/>
+              </w:rPr>
+            </w:pPr>
+            <w:r>
+              <w:rPr>
+                <w:sz w:val="18"/>
+                <w:szCs w:val="18"/>
+              </w:rPr>
+              <w:t xml:space="preserve">1*1*1*1*1*1*1*1</w:t>
+            </w:r>
+            <w:proofErr w:type="spellStart"/>
+            <w:r>
+              <w:rPr>
+                <w:sz w:val="18"/>
+                <w:szCs w:val="18"/>
+              </w:rPr>
+              <w:t/>
+            </w:r>
+            <w:proofErr w:type="spellEnd"/>
+            <w:r>
+              <w:rPr>
+                <w:sz w:val="18"/>
+                <w:szCs w:val="18"/>
+              </w:rPr>
+              <w:t/>
+            </w:r>
+          </w:p>
+        </w:tc>
+        <w:tc>
+          <w:tcPr>
+            <w:tcW w:w="1380" w:type="dxa"/>
+            <w:tcMar/>
+          </w:tcPr>
+          <w:p>
+            <w:pPr>
+              <w:pStyle w:val="Normal"/>
+              <w:rPr>
+                <w:sz w:val="18"/>
+                <w:szCs w:val="18"/>
+              </w:rPr>
+            </w:pPr>
+            <w:r>
+              <w:rPr>
+                <w:sz w:val="18"/>
+                <w:szCs w:val="18"/>
+              </w:rPr>
+              <w:t xml:space="preserve">Yeni</w:t>
+            </w:r>
+            <w:proofErr w:type="spellStart"/>
+            <w:r>
+              <w:rPr>
+                <w:sz w:val="18"/>
+                <w:szCs w:val="18"/>
+              </w:rPr>
+              <w:t/>
+            </w:r>
+            <w:proofErr w:type="spellEnd"/>
+            <w:r>
+              <w:rPr>
+                <w:sz w:val="18"/>
+                <w:szCs w:val="18"/>
+              </w:rPr>
+              <w:t/>
+            </w:r>
+          </w:p>
+        </w:tc>
+        <w:tc>
+          <w:tcPr>
+            <w:tcW w:w="780" w:type="dxa"/>
+            <w:tcMar/>
+          </w:tcPr>
+          <w:p>
+            <w:pPr>
+              <w:pStyle w:val="Normal"/>
+              <w:rPr>
+                <w:sz w:val="18"/>
+                <w:szCs w:val="18"/>
+              </w:rPr>
+            </w:pPr>
+            <w:r>
+              <w:rPr>
+                <w:sz w:val="18"/>
+                <w:szCs w:val="18"/>
+              </w:rPr>
+              <w:t xml:space="preserve">2</w:t>
+            </w:r>
+            <w:proofErr w:type="spellStart"/>
+            <w:r>
+              <w:rPr>
+                <w:sz w:val="18"/>
+                <w:szCs w:val="18"/>
+              </w:rPr>
+              <w:t/>
+            </w:r>
+            <w:proofErr w:type="spellEnd"/>
+            <w:r>
+              <w:rPr>
+                <w:sz w:val="18"/>
+                <w:szCs w:val="18"/>
+              </w:rPr>
+              <w:t/>
+            </w:r>
+          </w:p>
+        </w:tc>
+        <w:tc>
+          <w:tcPr>
+            <w:tcW w:w="1860" w:type="dxa"/>
+            <w:tcMar/>
+          </w:tcPr>
+          <w:p>
+            <w:pPr>
+              <w:pStyle w:val="Normal"/>
+              <w:rPr>
+                <w:sz w:val="18"/>
+                <w:szCs w:val="18"/>
+              </w:rPr>
+            </w:pPr>
+            <w:r>
+              <w:rPr>
+                <w:sz w:val="18"/>
+                <w:szCs w:val="18"/>
+              </w:rPr>
+              <w:t xml:space="preserve">44.64</w:t>
+            </w:r>
+            <w:proofErr w:type="spellStart"/>
+            <w:r>
+              <w:rPr>
+                <w:sz w:val="18"/>
+                <w:szCs w:val="18"/>
+              </w:rPr>
+              <w:t/>
+            </w:r>
+            <w:proofErr w:type="spellEnd"/>
+            <w:r>
+              <w:rPr>
+                <w:sz w:val="18"/>
+                <w:szCs w:val="18"/>
+              </w:rPr>
+              <w:t/>
+            </w:r>
+            <w:r>
+              <w:rPr>
+                <w:sz w:val="18"/>
+                <w:szCs w:val="18"/>
+              </w:rPr>
+              <w:t xml:space="preserve">$</w:t>
+            </w:r>
+            <w:proofErr w:type="spellStart"/>
+            <w:r>
+              <w:rPr>
+                <w:sz w:val="18"/>
+                <w:szCs w:val="18"/>
+              </w:rPr>
+              <w:t/>
+            </w:r>
+            <w:proofErr w:type="spellEnd"/>
+            <w:r>
+              <w:rPr>
+                <w:sz w:val="18"/>
+                <w:szCs w:val="18"/>
+              </w:rPr>
+              <w:t/>
+            </w:r>
+          </w:p>
+        </w:tc>
+        <w:tc>
+          <w:tcPr>
+            <w:tcW w:w="1470" w:type="dxa"/>
+            <w:tcMar/>
+          </w:tcPr>
+          <w:p>
+            <w:pPr>
+              <w:pStyle w:val="Normal"/>
+              <w:rPr>
+                <w:sz w:val="18"/>
+                <w:szCs w:val="18"/>
+              </w:rPr>
+            </w:pPr>
+            <w:r>
+              <w:rPr>
+                <w:sz w:val="18"/>
+                <w:szCs w:val="18"/>
+              </w:rPr>
+              <w:t xml:space="preserve">89.28</w:t>
+            </w:r>
+            <w:proofErr w:type="spellStart"/>
+            <w:r>
+              <w:rPr>
+                <w:sz w:val="18"/>
+                <w:szCs w:val="18"/>
+              </w:rPr>
+              <w:t/>
+            </w:r>
+            <w:proofErr w:type="spellEnd"/>
+            <w:r>
+              <w:rPr>
+                <w:sz w:val="18"/>
+                <w:szCs w:val="18"/>
+              </w:rPr>
+              <w:t xml:space="preserve">$</w:t>
+            </w:r>
+            <w:proofErr w:type="spellStart"/>
+            <w:r>
+              <w:rPr>
+                <w:sz w:val="18"/>
+                <w:szCs w:val="18"/>
+              </w:rPr>
+              <w:t/>
+            </w:r>
+            <w:proofErr w:type="spellEnd"/>
+            <w:r>
+              <w:rPr>
+                <w:sz w:val="18"/>
+                <w:szCs w:val="18"/>
+              </w:rPr>
+              <w:t/>
+            </w:r>
+          </w:p>
+        </w:tc>
+        <w:tc>
+          <w:tcPr>
+            <w:tcW w:w="1214" w:type="dxa"/>
+            <w:tcMar/>
+          </w:tcPr>
+          <w:p>
+            <w:pPr>
+              <w:pStyle w:val="Normal"/>
+              <w:rPr>
+                <w:sz w:val="18"/>
+                <w:szCs w:val="18"/>
+              </w:rPr>
+            </w:pPr>
+            <w:r>
+              <w:rPr>
+                <w:sz w:val="18"/>
+                <w:szCs w:val="18"/>
+              </w:rPr>
+              <w:t xml:space="preserve">2</w:t>
+            </w:r>
+            <w:proofErr w:type="spellStart"/>
+            <w:r>
+              <w:rPr>
+                <w:sz w:val="18"/>
+                <w:szCs w:val="18"/>
+              </w:rPr>
+              <w:t/>
+            </w:r>
+            <w:proofErr w:type="spellEnd"/>
+            <w:r>
+              <w:rPr>
+                <w:sz w:val="18"/>
+                <w:szCs w:val="18"/>
+              </w:rPr>
+              <w:t/>
+            </w:r>
+            <w:r>
+              <w:rPr>
+                <w:sz w:val="18"/>
+                <w:szCs w:val="18"/>
+              </w:rPr>
+              <w:t/>
             </w:r>
           </w:p>
         </w:tc>
       </w:tr>
       <w:tr>
-        <w:tc>
-          <w:tcPr>
-            <w:tcW w:w="3950" w:type="dxa"/>
-            <w:tcMar/>
-          </w:tcPr>
-          <w:p>
-            <w:pPr>
-              <w:pStyle w:val="Normal"/>
-              <w:rPr>
-                <w:b w:val="1"/>
-                <w:bCs w:val="1"/>
-              </w:rPr>
-            </w:pPr>
-            <w:r>
-              <w:rPr>
-                <w:b w:val="1"/>
-                <w:bCs w:val="1"/>
-              </w:rPr>
-              <w:t xml:space="preserve">MT</w:t>
-            </w:r>
-          </w:p>
-        </w:tc>
-        <w:tc>
-          <w:tcPr>
-            <w:tcW w:w="3950" w:type="dxa"/>
-            <w:tcMar/>
-          </w:tcPr>
-          <w:p>
-            <w:pPr>
-              <w:pStyle w:val="Normal"/>
-              <w:rPr>
-                <w:b w:val="1"/>
-                <w:bCs w:val="1"/>
-              </w:rPr>
-            </w:pPr>
-            <w:r>
-              <w:rPr>
-                <w:b w:val="1"/>
-                <w:bCs w:val="1"/>
-              </w:rPr>
-              <w:t xml:space="preserve">asdasd</w:t>
-            </w:r>
-          </w:p>
-        </w:tc>
-        <w:tc>
-          <w:tcPr>
-            <w:tcW w:w="3950" w:type="dxa"/>
-            <w:tcMar/>
-          </w:tcPr>
-          <w:p>
-            <w:pPr>
-              <w:pStyle w:val="Normal"/>
-              <w:rPr>
-                <w:b w:val="1"/>
-                <w:bCs w:val="1"/>
-              </w:rPr>
-            </w:pPr>
-            <w:r>
-              <w:rPr>
-                <w:b w:val="1"/>
-                <w:bCs w:val="1"/>
-              </w:rPr>
-              <w:t xml:space="preserve">0</w:t>
+        <w:trPr>
+          <w:trHeight w:val="885"/>
+        </w:trPr>
+        <w:tc>
+          <w:tcPr>
+            <w:tcW w:w="885" w:type="dxa"/>
+            <w:tcMar/>
+          </w:tcPr>
+          <w:p>
+            <w:pPr>
+              <w:pStyle w:val="Normal"/>
+              <w:rPr>
+                <w:sz w:val="18"/>
+                <w:szCs w:val="18"/>
+              </w:rPr>
+            </w:pPr>
+            <w:r>
+              <w:rPr>
+                <w:sz w:val="18"/>
+                <w:szCs w:val="18"/>
+              </w:rPr>
+              <w:t/>
+            </w:r>
+            <w:proofErr w:type="gramStart"/>
+            <w:r>
+              <w:rPr>
+                <w:sz w:val="18"/>
+                <w:szCs w:val="18"/>
+              </w:rPr>
+              <w:t xml:space="preserve">2</w:t>
+            </w:r>
+            <w:proofErr w:type="gramEnd"/>
+            <w:r>
+              <w:rPr>
+                <w:sz w:val="18"/>
+                <w:szCs w:val="18"/>
+              </w:rPr>
+              <w:t/>
+            </w:r>
+          </w:p>
+        </w:tc>
+        <w:tc>
+          <w:tcPr>
+            <w:tcW w:w="2520" w:type="dxa"/>
+            <w:tcMar/>
+          </w:tcPr>
+          <w:p>
+            <w:pPr>
+              <w:pStyle w:val="Normal"/>
+              <w:rPr>
+                <w:sz w:val="18"/>
+                <w:szCs w:val="18"/>
+              </w:rPr>
+            </w:pPr>
+            <w:r>
+              <w:rPr>
+                <w:sz w:val="18"/>
+                <w:szCs w:val="18"/>
+              </w:rPr>
+              <w:t xml:space="preserve">asd</w:t>
+            </w:r>
+            <w:proofErr w:type="spellStart"/>
+            <w:r>
+              <w:rPr>
+                <w:sz w:val="18"/>
+                <w:szCs w:val="18"/>
+              </w:rPr>
+              <w:t/>
+            </w:r>
+            <w:proofErr w:type="spellEnd"/>
+            <w:r>
+              <w:rPr>
+                <w:sz w:val="18"/>
+                <w:szCs w:val="18"/>
+              </w:rPr>
+              <w:t/>
+            </w:r>
+          </w:p>
+        </w:tc>
+        <w:tc>
+          <w:tcPr>
+            <w:tcW w:w="1860" w:type="dxa"/>
+            <w:tcMar/>
+          </w:tcPr>
+          <w:p>
+            <w:pPr>
+              <w:pStyle w:val="Normal"/>
+              <w:rPr>
+                <w:sz w:val="18"/>
+                <w:szCs w:val="18"/>
+              </w:rPr>
+            </w:pPr>
+            <w:r>
+              <w:rPr>
+                <w:sz w:val="18"/>
+                <w:szCs w:val="18"/>
+              </w:rPr>
+              <w:t xml:space="preserve">2*2*2*2*2</w:t>
+            </w:r>
+            <w:proofErr w:type="spellStart"/>
+            <w:r>
+              <w:rPr>
+                <w:sz w:val="18"/>
+                <w:szCs w:val="18"/>
+              </w:rPr>
+              <w:t/>
+            </w:r>
+            <w:proofErr w:type="spellEnd"/>
+            <w:r>
+              <w:rPr>
+                <w:sz w:val="18"/>
+                <w:szCs w:val="18"/>
+              </w:rPr>
+              <w:t/>
+            </w:r>
+          </w:p>
+        </w:tc>
+        <w:tc>
+          <w:tcPr>
+            <w:tcW w:w="1380" w:type="dxa"/>
+            <w:tcMar/>
+          </w:tcPr>
+          <w:p>
+            <w:pPr>
+              <w:pStyle w:val="Normal"/>
+              <w:rPr>
+                <w:sz w:val="18"/>
+                <w:szCs w:val="18"/>
+              </w:rPr>
+            </w:pPr>
+            <w:r>
+              <w:rPr>
+                <w:sz w:val="18"/>
+                <w:szCs w:val="18"/>
+              </w:rPr>
+              <w:t xml:space="preserve">CUSN12</w:t>
+            </w:r>
+            <w:proofErr w:type="spellStart"/>
+            <w:r>
+              <w:rPr>
+                <w:sz w:val="18"/>
+                <w:szCs w:val="18"/>
+              </w:rPr>
+              <w:t/>
+            </w:r>
+            <w:proofErr w:type="spellEnd"/>
+            <w:r>
+              <w:rPr>
+                <w:sz w:val="18"/>
+                <w:szCs w:val="18"/>
+              </w:rPr>
+              <w:t/>
+            </w:r>
+          </w:p>
+        </w:tc>
+        <w:tc>
+          <w:tcPr>
+            <w:tcW w:w="780" w:type="dxa"/>
+            <w:tcMar/>
+          </w:tcPr>
+          <w:p>
+            <w:pPr>
+              <w:pStyle w:val="Normal"/>
+              <w:rPr>
+                <w:sz w:val="18"/>
+                <w:szCs w:val="18"/>
+              </w:rPr>
+            </w:pPr>
+            <w:r>
+              <w:rPr>
+                <w:sz w:val="18"/>
+                <w:szCs w:val="18"/>
+              </w:rPr>
+              <w:t xml:space="preserve">1</w:t>
+            </w:r>
+            <w:proofErr w:type="spellStart"/>
+            <w:r>
+              <w:rPr>
+                <w:sz w:val="18"/>
+                <w:szCs w:val="18"/>
+              </w:rPr>
+              <w:t/>
+            </w:r>
+            <w:proofErr w:type="spellEnd"/>
+            <w:r>
+              <w:rPr>
+                <w:sz w:val="18"/>
+                <w:szCs w:val="18"/>
+              </w:rPr>
+              <w:t/>
+            </w:r>
+          </w:p>
+        </w:tc>
+        <w:tc>
+          <w:tcPr>
+            <w:tcW w:w="1860" w:type="dxa"/>
+            <w:tcMar/>
+          </w:tcPr>
+          <w:p>
+            <w:pPr>
+              <w:pStyle w:val="Normal"/>
+              <w:rPr>
+                <w:sz w:val="18"/>
+                <w:szCs w:val="18"/>
+              </w:rPr>
+            </w:pPr>
+            <w:r>
+              <w:rPr>
+                <w:sz w:val="18"/>
+                <w:szCs w:val="18"/>
+              </w:rPr>
+              <w:t xml:space="preserve">250</w:t>
+            </w:r>
+            <w:proofErr w:type="spellStart"/>
+            <w:r>
+              <w:rPr>
+                <w:sz w:val="18"/>
+                <w:szCs w:val="18"/>
+              </w:rPr>
+              <w:t/>
+            </w:r>
+            <w:proofErr w:type="spellEnd"/>
+            <w:r>
+              <w:rPr>
+                <w:sz w:val="18"/>
+                <w:szCs w:val="18"/>
+              </w:rPr>
+              <w:t/>
+            </w:r>
+            <w:r>
+              <w:rPr>
+                <w:sz w:val="18"/>
+                <w:szCs w:val="18"/>
+              </w:rPr>
+              <w:t xml:space="preserve">$</w:t>
+            </w:r>
+            <w:proofErr w:type="spellStart"/>
+            <w:r>
+              <w:rPr>
+                <w:sz w:val="18"/>
+                <w:szCs w:val="18"/>
+              </w:rPr>
+              <w:t/>
+            </w:r>
+            <w:proofErr w:type="spellEnd"/>
+            <w:r>
+              <w:rPr>
+                <w:sz w:val="18"/>
+                <w:szCs w:val="18"/>
+              </w:rPr>
+              <w:t/>
+            </w:r>
+          </w:p>
+        </w:tc>
+        <w:tc>
+          <w:tcPr>
+            <w:tcW w:w="1470" w:type="dxa"/>
+            <w:tcMar/>
+          </w:tcPr>
+          <w:p>
+            <w:pPr>
+              <w:pStyle w:val="Normal"/>
+              <w:rPr>
+                <w:sz w:val="18"/>
+                <w:szCs w:val="18"/>
+              </w:rPr>
+            </w:pPr>
+            <w:r>
+              <w:rPr>
+                <w:sz w:val="18"/>
+                <w:szCs w:val="18"/>
+              </w:rPr>
+              <w:t xml:space="preserve">250</w:t>
+            </w:r>
+            <w:proofErr w:type="spellStart"/>
+            <w:r>
+              <w:rPr>
+                <w:sz w:val="18"/>
+                <w:szCs w:val="18"/>
+              </w:rPr>
+              <w:t/>
+            </w:r>
+            <w:proofErr w:type="spellEnd"/>
+            <w:r>
+              <w:rPr>
+                <w:sz w:val="18"/>
+                <w:szCs w:val="18"/>
+              </w:rPr>
+              <w:t xml:space="preserve">$</w:t>
+            </w:r>
+            <w:proofErr w:type="spellStart"/>
+            <w:r>
+              <w:rPr>
+                <w:sz w:val="18"/>
+                <w:szCs w:val="18"/>
+              </w:rPr>
+              <w:t/>
+            </w:r>
+            <w:proofErr w:type="spellEnd"/>
+            <w:r>
+              <w:rPr>
+                <w:sz w:val="18"/>
+                <w:szCs w:val="18"/>
+              </w:rPr>
+              <w:t/>
+            </w:r>
+          </w:p>
+        </w:tc>
+        <w:tc>
+          <w:tcPr>
+            <w:tcW w:w="1214" w:type="dxa"/>
+            <w:tcMar/>
+          </w:tcPr>
+          <w:p>
+            <w:pPr>
+              <w:pStyle w:val="Normal"/>
+              <w:rPr>
+                <w:sz w:val="18"/>
+                <w:szCs w:val="18"/>
+              </w:rPr>
+            </w:pPr>
+            <w:r>
+              <w:rPr>
+                <w:sz w:val="18"/>
+                <w:szCs w:val="18"/>
+              </w:rPr>
+              <w:t xml:space="preserve">25</w:t>
+            </w:r>
+            <w:proofErr w:type="spellStart"/>
+            <w:r>
+              <w:rPr>
+                <w:sz w:val="18"/>
+                <w:szCs w:val="18"/>
+              </w:rPr>
+              <w:t/>
+            </w:r>
+            <w:proofErr w:type="spellEnd"/>
+            <w:r>
+              <w:rPr>
+                <w:sz w:val="18"/>
+                <w:szCs w:val="18"/>
+              </w:rPr>
+              <w:t/>
+            </w:r>
+            <w:r>
+              <w:rPr>
+                <w:sz w:val="18"/>
+                <w:szCs w:val="18"/>
+              </w:rPr>
+              <w:t/>
             </w:r>
           </w:p>
         </w:tc>
@@ -983,7 +1690,10 @@
     </w:tbl>
     <w:p>
       <w:pPr>
-        <w:pStyle w:val="Normal"/>
+        <w:rPr>
+          <w:sz w:val="18"/>
+          <w:szCs w:val="18"/>
+        </w:rPr>
       </w:pPr>
     </w:p>
     <w:tbl>
@@ -1014,6 +1724,415 @@
           <w:p>
             <w:pPr>
               <w:pStyle w:val="Normal"/>
+              <w:rPr>
+                <w:sz w:val="18"/>
+                <w:szCs w:val="18"/>
+              </w:rPr>
+            </w:pPr>
+          </w:p>
+        </w:tc>
+        <w:tc>
+          <w:tcPr>
+            <w:tcW w:w="5925" w:type="dxa"/>
+            <w:tcMar/>
+          </w:tcPr>
+          <w:tbl>
+            <w:tblPr>
+              <w:tblStyle w:val="TableGrid"/>
+              <w:tblW w:w="0" w:type="auto"/>
+              <w:jc w:val="center"/>
+              <w:tblLayout w:type="fixed"/>
+              <w:tblLook w:val="06A0" w:firstRow="1" w:lastRow="0" w:firstColumn="1" w:lastColumn="0" w:noHBand="1" w:noVBand="1"/>
+            </w:tblPr>
+            <w:tblGrid>
+              <w:gridCol w:w="2700"/>
+              <w:gridCol w:w="3015"/>
+            </w:tblGrid>
+            <w:tr>
+              <w:tc>
+                <w:tcPr>
+                  <w:tcW w:w="2700" w:type="dxa"/>
+                  <w:tcMar/>
+                </w:tcPr>
+                <w:p>
+                  <w:pPr>
+                    <w:pStyle w:val="Normal"/>
+                    <w:rPr>
+                      <w:b w:val="1"/>
+                      <w:bCs w:val="1"/>
+                      <w:sz w:val="18"/>
+                      <w:szCs w:val="18"/>
+                    </w:rPr>
+                  </w:pPr>
+                  <w:r>
+                    <w:rPr>
+                      <w:b w:val="1"/>
+                      <w:bCs w:val="1"/>
+                      <w:sz w:val="18"/>
+                      <w:szCs w:val="18"/>
+                    </w:rPr>
+                    <w:t>GRAND TOTAL EXW</w:t>
+                  </w:r>
+                </w:p>
+              </w:tc>
+              <w:tc>
+                <w:tcPr>
+                  <w:tcW w:w="3015" w:type="dxa"/>
+                  <w:tcMar/>
+                </w:tcPr>
+                <w:p>
+                  <w:pPr>
+                    <w:pStyle w:val="Normal"/>
+                    <w:rPr>
+                      <w:sz w:val="18"/>
+                      <w:szCs w:val="18"/>
+                    </w:rPr>
+                  </w:pPr>
+                  <w:r>
+                    <w:rPr>
+                      <w:sz w:val="18"/>
+                      <w:szCs w:val="18"/>
+                    </w:rPr>
+                    <w:t xml:space="preserve">339.28</w:t>
+                  </w:r>
+                  <w:proofErr w:type="spellStart"/>
+                  <w:r>
+                    <w:rPr>
+                      <w:sz w:val="18"/>
+                      <w:szCs w:val="18"/>
+                    </w:rPr>
+                    <w:t/>
+                  </w:r>
+                  <w:r>
+                    <w:rPr>
+                      <w:sz w:val="18"/>
+                      <w:szCs w:val="18"/>
+                    </w:rPr>
+                    <w:t/>
+                  </w:r>
+                  <w:proofErr w:type="spellEnd"/>
+                  <w:r>
+                    <w:rPr>
+                      <w:sz w:val="18"/>
+                      <w:szCs w:val="18"/>
+                    </w:rPr>
+                    <w:t/>
+                  </w:r>
+                  <w:r>
+                    <w:rPr>
+                      <w:sz w:val="18"/>
+                      <w:szCs w:val="18"/>
+                    </w:rPr>
+                    <w:t xml:space="preserve"> $</w:t>
+                  </w:r>
+                </w:p>
+              </w:tc>
+            </w:tr>
+          </w:tbl>
+          <w:p>
+            <w:pPr>
+              <w:pStyle w:val="Normal"/>
+              <w:rPr>
+                <w:sz w:val="18"/>
+                <w:szCs w:val="18"/>
+              </w:rPr>
+            </w:pPr>
+          </w:p>
+          <w:p>
+            <w:pPr>
+              <w:pStyle w:val="Normal"/>
+              <w:rPr>
+                <w:sz w:val="18"/>
+                <w:szCs w:val="18"/>
+              </w:rPr>
+            </w:pPr>
+          </w:p>
+        </w:tc>
+      </w:tr>
+    </w:tbl>
+    <w:tbl>
+      <w:tblPr>
+        <w:tblStyle w:val="TableGrid"/>
+        <w:tblW w:w="0" w:type="auto"/>
+        <w:tblLayout w:type="fixed"/>
+        <w:tblLook w:val="06A0" w:firstRow="1" w:lastRow="0" w:firstColumn="1" w:lastColumn="0" w:noHBand="1" w:noVBand="1"/>
+      </w:tblPr>
+      <w:tblGrid>
+        <w:gridCol w:w="3950"/>
+        <w:gridCol w:w="3950"/>
+        <w:gridCol w:w="3950"/>
+      </w:tblGrid>
+      <w:tr>
+        <w:tc>
+          <w:tcPr>
+            <w:tcW w:w="3950" w:type="dxa"/>
+            <w:tcMar/>
+          </w:tcPr>
+          <w:p>
+            <w:pPr>
+              <w:pStyle w:val="Normal"/>
+              <w:rPr>
+                <w:b w:val="1"/>
+                <w:bCs w:val="1"/>
+                <w:sz w:val="18"/>
+                <w:szCs w:val="18"/>
+              </w:rPr>
+            </w:pPr>
+            <w:r>
+              <w:rPr>
+                <w:b w:val="1"/>
+                <w:bCs w:val="1"/>
+                <w:sz w:val="18"/>
+                <w:szCs w:val="18"/>
+              </w:rPr>
+              <w:t>INCOTERM</w:t>
+            </w:r>
+          </w:p>
+        </w:tc>
+        <w:tc>
+          <w:tcPr>
+            <w:tcW w:w="3950" w:type="dxa"/>
+            <w:tcMar/>
+          </w:tcPr>
+          <w:p>
+            <w:pPr>
+              <w:pStyle w:val="Normal"/>
+              <w:rPr>
+                <w:b w:val="1"/>
+                <w:bCs w:val="1"/>
+                <w:sz w:val="18"/>
+                <w:szCs w:val="18"/>
+              </w:rPr>
+            </w:pPr>
+            <w:r>
+              <w:rPr>
+                <w:b w:val="1"/>
+                <w:bCs w:val="1"/>
+                <w:sz w:val="18"/>
+                <w:szCs w:val="18"/>
+              </w:rPr>
+              <w:t>LOCATION</w:t>
+            </w:r>
+          </w:p>
+        </w:tc>
+        <w:tc>
+          <w:tcPr>
+            <w:tcW w:w="3950" w:type="dxa"/>
+            <w:tcMar/>
+          </w:tcPr>
+          <w:p>
+            <w:pPr>
+              <w:pStyle w:val="Normal"/>
+              <w:rPr>
+                <w:b w:val="1"/>
+                <w:bCs w:val="1"/>
+                <w:sz w:val="18"/>
+                <w:szCs w:val="18"/>
+              </w:rPr>
+            </w:pPr>
+            <w:r>
+              <w:rPr>
+                <w:b w:val="1"/>
+                <w:bCs w:val="1"/>
+                <w:sz w:val="18"/>
+                <w:szCs w:val="18"/>
+              </w:rPr>
+              <w:t>COST</w:t>
+            </w:r>
+          </w:p>
+        </w:tc>
+      </w:tr>
+      <w:tr>
+        <w:tc>
+          <w:tcPr>
+            <w:tcW w:w="3950" w:type="dxa"/>
+            <w:tcMar/>
+          </w:tcPr>
+          <w:p>
+            <w:pPr>
+              <w:pStyle w:val="Normal"/>
+              <w:rPr>
+                <w:b w:val="1"/>
+                <w:bCs w:val="1"/>
+                <w:sz w:val="18"/>
+                <w:szCs w:val="18"/>
+              </w:rPr>
+            </w:pPr>
+            <w:r>
+              <w:rPr>
+                <w:b w:val="1"/>
+                <w:bCs w:val="1"/>
+                <w:sz w:val="18"/>
+                <w:szCs w:val="18"/>
+              </w:rPr>
+              <w:t xml:space="preserve">VNTFT</w:t>
+            </w:r>
+            <w:proofErr w:type="spellStart"/>
+            <w:r>
+              <w:rPr>
+                <w:b w:val="1"/>
+                <w:bCs w:val="1"/>
+                <w:sz w:val="18"/>
+                <w:szCs w:val="18"/>
+              </w:rPr>
+              <w:t/>
+            </w:r>
+            <w:proofErr w:type="spellEnd"/>
+            <w:r>
+              <w:rPr>
+                <w:b w:val="1"/>
+                <w:bCs w:val="1"/>
+                <w:sz w:val="18"/>
+                <w:szCs w:val="18"/>
+              </w:rPr>
+              <w:t/>
+            </w:r>
+          </w:p>
+        </w:tc>
+        <w:tc>
+          <w:tcPr>
+            <w:tcW w:w="3950" w:type="dxa"/>
+            <w:tcMar/>
+          </w:tcPr>
+          <w:p>
+            <w:pPr>
+              <w:pStyle w:val="Normal"/>
+              <w:rPr>
+                <w:b w:val="1"/>
+                <w:bCs w:val="1"/>
+                <w:sz w:val="18"/>
+                <w:szCs w:val="18"/>
+              </w:rPr>
+            </w:pPr>
+            <w:r>
+              <w:rPr>
+                <w:b w:val="1"/>
+                <w:bCs w:val="1"/>
+                <w:sz w:val="18"/>
+                <w:szCs w:val="18"/>
+              </w:rPr>
+              <w:t/>
+            </w:r>
+            <w:proofErr w:type="spellStart"/>
+            <w:r>
+              <w:rPr>
+                <w:b w:val="1"/>
+                <w:bCs w:val="1"/>
+                <w:sz w:val="18"/>
+                <w:szCs w:val="18"/>
+              </w:rPr>
+              <w:t/>
+            </w:r>
+            <w:proofErr w:type="spellEnd"/>
+            <w:r>
+              <w:rPr>
+                <w:b w:val="1"/>
+                <w:bCs w:val="1"/>
+                <w:sz w:val="18"/>
+                <w:szCs w:val="18"/>
+              </w:rPr>
+              <w:t/>
+            </w:r>
+          </w:p>
+        </w:tc>
+        <w:tc>
+          <w:tcPr>
+            <w:tcW w:w="3950" w:type="dxa"/>
+            <w:tcMar/>
+          </w:tcPr>
+          <w:p>
+            <w:pPr>
+              <w:pStyle w:val="Normal"/>
+              <w:rPr>
+                <w:b w:val="1"/>
+                <w:bCs w:val="1"/>
+                <w:sz w:val="18"/>
+                <w:szCs w:val="18"/>
+              </w:rPr>
+            </w:pPr>
+            <w:r>
+              <w:rPr>
+                <w:b w:val="1"/>
+                <w:bCs w:val="1"/>
+                <w:sz w:val="18"/>
+                <w:szCs w:val="18"/>
+              </w:rPr>
+              <w:t xml:space="preserve">0</w:t>
+            </w:r>
+            <w:proofErr w:type="spellStart"/>
+            <w:r>
+              <w:rPr>
+                <w:b w:val="1"/>
+                <w:bCs w:val="1"/>
+                <w:sz w:val="18"/>
+                <w:szCs w:val="18"/>
+              </w:rPr>
+              <w:t/>
+            </w:r>
+            <w:proofErr w:type="spellEnd"/>
+            <w:r>
+              <w:rPr>
+                <w:b w:val="1"/>
+                <w:bCs w:val="1"/>
+                <w:sz w:val="18"/>
+                <w:szCs w:val="18"/>
+              </w:rPr>
+              <w:t/>
+            </w:r>
+            <w:r>
+              <w:rPr>
+                <w:b w:val="1"/>
+                <w:bCs w:val="1"/>
+                <w:sz w:val="18"/>
+                <w:szCs w:val="18"/>
+              </w:rPr>
+              <w:t xml:space="preserve"> $</w:t>
+            </w:r>
+          </w:p>
+        </w:tc>
+      </w:tr>
+    </w:tbl>
+    <w:p>
+      <w:pPr>
+        <w:pStyle w:val="Normal"/>
+        <w:rPr>
+          <w:sz w:val="18"/>
+          <w:szCs w:val="18"/>
+        </w:rPr>
+      </w:pPr>
+    </w:p>
+    <w:tbl>
+      <w:tblPr>
+        <w:tblStyle w:val="TableGrid"/>
+        <w:tblW w:w="0" w:type="auto"/>
+        <w:tblBorders>
+          <w:top w:val="none" w:color="000000" w:themeColor="text1" w:sz="4"/>
+          <w:left w:val="none" w:color="000000" w:themeColor="text1" w:sz="4"/>
+          <w:bottom w:val="none" w:color="000000" w:themeColor="text1" w:sz="4"/>
+          <w:right w:val="none" w:color="000000" w:themeColor="text1" w:sz="4"/>
+          <w:insideH w:val="none" w:color="000000" w:themeColor="text1" w:sz="4"/>
+          <w:insideV w:val="none" w:color="000000" w:themeColor="text1" w:sz="4"/>
+        </w:tblBorders>
+        <w:tblLayout w:type="fixed"/>
+        <w:tblLook w:val="06A0" w:firstRow="1" w:lastRow="0" w:firstColumn="1" w:lastColumn="0" w:noHBand="1" w:noVBand="1"/>
+      </w:tblPr>
+      <w:tblGrid>
+        <w:gridCol w:w="5925"/>
+        <w:gridCol w:w="5925"/>
+      </w:tblGrid>
+      <w:tr>
+        <w:tc>
+          <w:tcPr>
+            <w:tcW w:w="5925" w:type="dxa"/>
+            <w:tcMar/>
+          </w:tcPr>
+          <w:p>
+            <w:pPr>
+              <w:pStyle w:val="Normal"/>
+              <w:rPr>
+                <w:sz w:val="18"/>
+                <w:szCs w:val="18"/>
+              </w:rPr>
             </w:pPr>
           </w:p>
         </w:tc>
@@ -1045,12 +2164,16 @@
                     <w:rPr>
                       <w:b w:val="1"/>
                       <w:bCs w:val="1"/>
+                      <w:sz w:val="18"/>
+                      <w:szCs w:val="18"/>
                     </w:rPr>
                   </w:pPr>
                   <w:r>
                     <w:rPr>
                       <w:b w:val="1"/>
                       <w:bCs w:val="1"/>
+                      <w:sz w:val="18"/>
+                      <w:szCs w:val="18"/>
                     </w:rPr>
                     <w:t>GRAND TOTAL</w:t>
                   </w:r>
@@ -1064,10 +2187,40 @@
                 <w:p>
                   <w:pPr>
                     <w:pStyle w:val="Normal"/>
+                    <w:rPr>
+                      <w:sz w:val="18"/>
+                      <w:szCs w:val="18"/>
+                    </w:rPr>
                   </w:pPr>
                   <w:r>
-                    <w:rPr/>
-                    <w:t xml:space="preserve">59.5</w:t>
+                    <w:rPr>
+                      <w:sz w:val="18"/>
+                      <w:szCs w:val="18"/>
+                    </w:rPr>
+                    <w:t xml:space="preserve">339.28</w:t>
+                  </w:r>
+                  <w:proofErr w:type="spellStart"/>
+                  <w:r>
+                    <w:rPr>
+                      <w:sz w:val="18"/>
+                      <w:szCs w:val="18"/>
+                    </w:rPr>
+                    <w:t/>
+                  </w:r>
+                  <w:proofErr w:type="spellEnd"/>
+                  <w:r>
+                    <w:rPr>
+                      <w:sz w:val="18"/>
+                      <w:szCs w:val="18"/>
+                    </w:rPr>
+                    <w:t/>
+                  </w:r>
+                  <w:r>
+                    <w:rPr>
+                      <w:sz w:val="18"/>
+                      <w:szCs w:val="18"/>
+                    </w:rPr>
+                    <w:t xml:space="preserve"> $</w:t>
                   </w:r>
                 </w:p>
               </w:tc>
@@ -1076,6 +2229,10 @@
           <w:p>
             <w:pPr>
               <w:pStyle w:val="Normal"/>
+              <w:rPr>
+                <w:sz w:val="18"/>
+                <w:szCs w:val="18"/>
+              </w:rPr>
             </w:pPr>
           </w:p>
         </w:tc>
@@ -1084,6 +2241,10 @@
     <w:p>
       <w:pPr>
         <w:pStyle w:val="Normal"/>
+        <w:rPr>
+          <w:sz w:val="18"/>
+          <w:szCs w:val="18"/>
+        </w:rPr>
       </w:pPr>
     </w:p>
     <w:tbl>
@@ -1113,12 +2274,16 @@
               <w:rPr>
                 <w:b w:val="1"/>
                 <w:bCs w:val="1"/>
-              </w:rPr>
-            </w:pPr>
-            <w:r>
-              <w:rPr>
-                <w:b w:val="1"/>
-                <w:bCs w:val="1"/>
+                <w:sz w:val="18"/>
+                <w:szCs w:val="18"/>
+              </w:rPr>
+            </w:pPr>
+            <w:r>
+              <w:rPr>
+                <w:b w:val="1"/>
+                <w:bCs w:val="1"/>
+                <w:sz w:val="18"/>
+                <w:szCs w:val="18"/>
               </w:rPr>
               <w:t>VALIDITY OF OFFER</w:t>
             </w:r>
@@ -1132,17 +2297,32 @@
           <w:p>
             <w:pPr>
               <w:pStyle w:val="Normal"/>
-            </w:pPr>
-            <w:r>
-              <w:rPr/>
-              <w:t xml:space="preserve">asd</w:t>
-            </w:r>
-            <w:r>
-              <w:rPr/>
-              <w:t/>
-            </w:r>
-            <w:r>
-              <w:rPr/>
+              <w:rPr>
+                <w:sz w:val="18"/>
+                <w:szCs w:val="18"/>
+              </w:rPr>
+            </w:pPr>
+            <w:r>
+              <w:rPr>
+                <w:sz w:val="18"/>
+                <w:szCs w:val="18"/>
+              </w:rPr>
+              <w:t/>
+            </w:r>
+            <w:proofErr w:type="spellStart"/>
+            <w:r>
+              <w:rPr>
+                <w:sz w:val="18"/>
+                <w:szCs w:val="18"/>
+              </w:rPr>
+              <w:t/>
+            </w:r>
+            <w:proofErr w:type="spellEnd"/>
+            <w:r>
+              <w:rPr>
+                <w:sz w:val="18"/>
+                <w:szCs w:val="18"/>
+              </w:rPr>
               <w:t/>
             </w:r>
           </w:p>
@@ -1164,12 +2344,16 @@
               <w:rPr>
                 <w:b w:val="1"/>
                 <w:bCs w:val="1"/>
-              </w:rPr>
-            </w:pPr>
-            <w:r>
-              <w:rPr>
-                <w:b w:val="1"/>
-                <w:bCs w:val="1"/>
+                <w:sz w:val="18"/>
+                <w:szCs w:val="18"/>
+              </w:rPr>
+            </w:pPr>
+            <w:r>
+              <w:rPr>
+                <w:b w:val="1"/>
+                <w:bCs w:val="1"/>
+                <w:sz w:val="18"/>
+                <w:szCs w:val="18"/>
               </w:rPr>
               <w:t>INCOTERM TYPE</w:t>
             </w:r>
@@ -1183,10 +2367,33 @@
           <w:p>
             <w:pPr>
               <w:pStyle w:val="Normal"/>
-            </w:pPr>
-            <w:r>
-              <w:rPr/>
-              <w:t xml:space="preserve">asd</w:t>
+              <w:rPr>
+                <w:sz w:val="18"/>
+                <w:szCs w:val="18"/>
+              </w:rPr>
+            </w:pPr>
+            <w:r>
+              <w:rPr>
+                <w:sz w:val="18"/>
+                <w:szCs w:val="18"/>
+              </w:rPr>
+              <w:t/>
+            </w:r>
+            <w:proofErr w:type="spellStart"/>
+            <w:r>
+              <w:rPr>
+                <w:sz w:val="18"/>
+                <w:szCs w:val="18"/>
+              </w:rPr>
+              <w:t/>
+            </w:r>
+            <w:proofErr w:type="spellEnd"/>
+            <w:r>
+              <w:rPr>
+                <w:sz w:val="18"/>
+                <w:szCs w:val="18"/>
+              </w:rPr>
+              <w:t/>
             </w:r>
           </w:p>
         </w:tc>
@@ -1207,12 +2414,16 @@
               <w:rPr>
                 <w:b w:val="1"/>
                 <w:bCs w:val="1"/>
-              </w:rPr>
-            </w:pPr>
-            <w:r>
-              <w:rPr>
-                <w:b w:val="1"/>
-                <w:bCs w:val="1"/>
+                <w:sz w:val="18"/>
+                <w:szCs w:val="18"/>
+              </w:rPr>
+            </w:pPr>
+            <w:r>
+              <w:rPr>
+                <w:b w:val="1"/>
+                <w:bCs w:val="1"/>
+                <w:sz w:val="18"/>
+                <w:szCs w:val="18"/>
               </w:rPr>
               <w:t>PAYMENT TERMS</w:t>
             </w:r>
@@ -1226,10 +2437,33 @@
           <w:p>
             <w:pPr>
               <w:pStyle w:val="Normal"/>
-            </w:pPr>
-            <w:r>
-              <w:rPr/>
-              <w:t xml:space="preserve">asd</w:t>
+              <w:rPr>
+                <w:sz w:val="18"/>
+                <w:szCs w:val="18"/>
+              </w:rPr>
+            </w:pPr>
+            <w:r>
+              <w:rPr>
+                <w:sz w:val="18"/>
+                <w:szCs w:val="18"/>
+              </w:rPr>
+              <w:t/>
+            </w:r>
+            <w:proofErr w:type="spellStart"/>
+            <w:r>
+              <w:rPr>
+                <w:sz w:val="18"/>
+                <w:szCs w:val="18"/>
+              </w:rPr>
+              <w:t/>
+            </w:r>
+            <w:proofErr w:type="spellEnd"/>
+            <w:r>
+              <w:rPr>
+                <w:sz w:val="18"/>
+                <w:szCs w:val="18"/>
+              </w:rPr>
+              <w:t/>
             </w:r>
           </w:p>
         </w:tc>
@@ -1251,12 +2485,16 @@
               <w:rPr>
                 <w:b w:val="1"/>
                 <w:bCs w:val="1"/>
-              </w:rPr>
-            </w:pPr>
-            <w:r>
-              <w:rPr>
-                <w:b w:val="1"/>
-                <w:bCs w:val="1"/>
+                <w:sz w:val="18"/>
+                <w:szCs w:val="18"/>
+              </w:rPr>
+            </w:pPr>
+            <w:r>
+              <w:rPr>
+                <w:b w:val="1"/>
+                <w:bCs w:val="1"/>
+                <w:sz w:val="18"/>
+                <w:szCs w:val="18"/>
               </w:rPr>
               <w:t>EXTRA DETAILS</w:t>
             </w:r>
@@ -1270,10 +2508,33 @@
           <w:p>
             <w:pPr>
               <w:pStyle w:val="Normal"/>
-            </w:pPr>
-            <w:r>
-              <w:rPr/>
-              <w:t xml:space="preserve">asd</w:t>
+              <w:rPr>
+                <w:sz w:val="18"/>
+                <w:szCs w:val="18"/>
+              </w:rPr>
+            </w:pPr>
+            <w:r>
+              <w:rPr>
+                <w:sz w:val="18"/>
+                <w:szCs w:val="18"/>
+              </w:rPr>
+              <w:t/>
+            </w:r>
+            <w:proofErr w:type="spellStart"/>
+            <w:r>
+              <w:rPr>
+                <w:sz w:val="18"/>
+                <w:szCs w:val="18"/>
+              </w:rPr>
+              <w:t/>
+            </w:r>
+            <w:proofErr w:type="spellEnd"/>
+            <w:r>
+              <w:rPr>
+                <w:sz w:val="18"/>
+                <w:szCs w:val="18"/>
+              </w:rPr>
+              <w:t/>
             </w:r>
           </w:p>
         </w:tc>
@@ -1282,6 +2543,10 @@
     <w:p>
       <w:pPr>
         <w:pStyle w:val="Normal"/>
+        <w:rPr>
+          <w:sz w:val="18"/>
+          <w:szCs w:val="18"/>
+        </w:rPr>
       </w:pPr>
     </w:p>
     <w:tbl>
@@ -1338,14 +2603,38 @@
                     <w:rPr>
                       <w:b w:val="1"/>
                       <w:bCs w:val="1"/>
+                      <w:sz w:val="18"/>
+                      <w:szCs w:val="18"/>
                     </w:rPr>
                   </w:pPr>
                   <w:r>
                     <w:rPr>
                       <w:b w:val="1"/>
                       <w:bCs w:val="1"/>
+                      <w:sz w:val="18"/>
+                      <w:szCs w:val="18"/>
                     </w:rPr>
                     <w:t xml:space="preserve">PREPARED BY  asd</w:t>
+                  </w:r>
+                  <w:proofErr w:type="spellStart"/>
+                  <w:r>
+                    <w:rPr>
+                      <w:b w:val="1"/>
+                      <w:bCs w:val="1"/>
+                      <w:sz w:val="18"/>
+                      <w:szCs w:val="18"/>
+                    </w:rPr>
+                    <w:t/>
+                  </w:r>
+                  <w:proofErr w:type="spellEnd"/>
+                  <w:r>
+                    <w:rPr>
+                      <w:b w:val="1"/>
+                      <w:bCs w:val="1"/>
+                      <w:sz w:val="18"/>
+                      <w:szCs w:val="18"/>
+                    </w:rPr>
+                    <w:t/>
                   </w:r>
                 </w:p>
               </w:tc>
@@ -1362,6 +2651,10 @@
                 <w:p>
                   <w:pPr>
                     <w:pStyle w:val="Normal"/>
+                    <w:rPr>
+                      <w:sz w:val="18"/>
+                      <w:szCs w:val="18"/>
+                    </w:rPr>
                   </w:pPr>
                 </w:p>
               </w:tc>
@@ -1370,6 +2663,10 @@
           <w:p>
             <w:pPr>
               <w:pStyle w:val="Normal"/>
+              <w:rPr>
+                <w:sz w:val="18"/>
+                <w:szCs w:val="18"/>
+              </w:rPr>
             </w:pPr>
           </w:p>
         </w:tc>
@@ -1401,14 +2698,38 @@
                     <w:rPr>
                       <w:b w:val="1"/>
                       <w:bCs w:val="1"/>
+                      <w:sz w:val="18"/>
+                      <w:szCs w:val="18"/>
                     </w:rPr>
                   </w:pPr>
                   <w:r>
                     <w:rPr>
                       <w:b w:val="1"/>
                       <w:bCs w:val="1"/>
-                    </w:rPr>
-                    <w:t xml:space="preserve">APPROVED BY asd</w:t>
+                      <w:sz w:val="18"/>
+                      <w:szCs w:val="18"/>
+                    </w:rPr>
+                    <w:t xml:space="preserve">APPROVED BY ben</w:t>
+                  </w:r>
+                  <w:proofErr w:type="spellStart"/>
+                  <w:r>
+                    <w:rPr>
+                      <w:b w:val="1"/>
+                      <w:bCs w:val="1"/>
+                      <w:sz w:val="18"/>
+                      <w:szCs w:val="18"/>
+                    </w:rPr>
+                    <w:t/>
+                  </w:r>
+                  <w:proofErr w:type="spellEnd"/>
+                  <w:r>
+                    <w:rPr>
+                      <w:b w:val="1"/>
+                      <w:bCs w:val="1"/>
+                      <w:sz w:val="18"/>
+                      <w:szCs w:val="18"/>
+                    </w:rPr>
+                    <w:t/>
                   </w:r>
                 </w:p>
               </w:tc>
@@ -1425,6 +2746,10 @@
                 <w:p>
                   <w:pPr>
                     <w:pStyle w:val="Normal"/>
+                    <w:rPr>
+                      <w:sz w:val="18"/>
+                      <w:szCs w:val="18"/>
+                    </w:rPr>
                   </w:pPr>
                 </w:p>
               </w:tc>
@@ -1433,6 +2758,10 @@
           <w:p>
             <w:pPr>
               <w:pStyle w:val="Normal"/>
+              <w:rPr>
+                <w:sz w:val="18"/>
+                <w:szCs w:val="18"/>
+              </w:rPr>
             </w:pPr>
           </w:p>
         </w:tc>
@@ -1441,24 +2770,57 @@
     <w:p>
       <w:pPr>
         <w:pStyle w:val="Normal"/>
+        <w:rPr>
+          <w:rFonts w:ascii="Calibri" w:hAnsi="Calibri" w:eastAsia="Calibri" w:cs="Calibri"/>
+          <w:noProof w:val="0"/>
+          <w:sz w:val="18"/>
+          <w:szCs w:val="18"/>
+          <w:lang w:val="tr-TR"/>
+        </w:rPr>
       </w:pPr>
       <w:r>
-        <w:rPr/>
+        <w:rPr>
+          <w:sz w:val="18"/>
+          <w:szCs w:val="18"/>
+        </w:rPr>
         <w:t xml:space="preserve">FORM </w:t>
       </w:r>
       <w:proofErr w:type="gramStart"/>
       <w:r>
-        <w:rPr/>
+        <w:rPr>
+          <w:sz w:val="18"/>
+          <w:szCs w:val="18"/>
+        </w:rPr>
         <w:t>NO :</w:t>
       </w:r>
       <w:proofErr w:type="gramEnd"/>
       <w:r>
-        <w:rPr/>
-        <w:t xml:space="preserve"> F.754. 32 REV0</w:t>
+        <w:rPr>
+          <w:sz w:val="18"/>
+          <w:szCs w:val="18"/>
+        </w:rPr>
+        <w:t xml:space="preserve"> </w:t>
+      </w:r>
+      <w:r>
+        <w:rPr>
+          <w:rFonts w:ascii="Calibri" w:hAnsi="Calibri" w:eastAsia="Calibri" w:cs="Calibri"/>
+          <w:b w:val="0"/>
+          <w:bCs w:val="0"/>
+          <w:i w:val="0"/>
+          <w:iCs w:val="0"/>
+          <w:caps w:val="0"/>
+          <w:smallCaps w:val="0"/>
+          <w:noProof w:val="0"/>
+          <w:color w:val="222222"/>
+          <w:sz w:val="18"/>
+          <w:szCs w:val="18"/>
+          <w:lang w:val="tr-TR"/>
+        </w:rPr>
+        <w:t>F-01 Rev.0</w:t>
       </w:r>
     </w:p>
     <w:sectPr>
-      <w:pgSz w:w="14740" w:h="17008" w:orient="portrait"/>
+      <w:pgSz w:w="14173" w:h="17008" w:orient="portrait"/>
       <w:pgMar w:top="1440" w:right="1440" w:bottom="1440" w:left="1440" w:header="708" w:footer="708" w:gutter="0"/>
       <w:cols w:space="708"/>
       <w:docGrid w:linePitch="360"/>

</xml_diff>

<commit_message>
Refactor Quotatiıon Form data manip
</commit_message>
<xml_diff>
--- a/files/output.docx
+++ b/files/output.docx
@@ -540,7 +540,7 @@
                       <w:sz w:val="18"/>
                       <w:szCs w:val="18"/>
                     </w:rPr>
-                    <w:t xml:space="preserve">2</w:t>
+                    <w:t xml:space="preserve">sum</w:t>
                   </w:r>
                   <w:proofErr w:type="spellStart"/>
                   <w:r>
@@ -611,7 +611,7 @@
                       <w:sz w:val="18"/>
                       <w:szCs w:val="18"/>
                     </w:rPr>
-                    <w:t xml:space="preserve">Q-1-2023-3</w:t>
+                    <w:t xml:space="preserve">Q-1-2023-2</w:t>
                   </w:r>
                   <w:proofErr w:type="gramStart"/>
                   <w:r>
@@ -683,7 +683,7 @@
                       <w:sz w:val="18"/>
                       <w:szCs w:val="18"/>
                     </w:rPr>
-                    <w:t xml:space="preserve">0</w:t>
+                    <w:t xml:space="preserve">1</w:t>
                   </w:r>
                   <w:r>
                     <w:rPr>
@@ -1075,7 +1075,7 @@
                 <w:sz w:val="18"/>
                 <w:szCs w:val="18"/>
               </w:rPr>
-              <w:t xml:space="preserve">1*1*1*1*1*1*1*1</w:t>
+              <w:t xml:space="preserve">120*20*12</w:t>
             </w:r>
             <w:proofErr w:type="spellStart"/>
             <w:r>
@@ -1113,7 +1113,7 @@
                 <w:sz w:val="18"/>
                 <w:szCs w:val="18"/>
               </w:rPr>
-              <w:t xml:space="preserve">Yeni</w:t>
+              <w:t xml:space="preserve">RG5</w:t>
             </w:r>
             <w:proofErr w:type="spellStart"/>
             <w:r>
@@ -1151,7 +1151,7 @@
                 <w:sz w:val="18"/>
                 <w:szCs w:val="18"/>
               </w:rPr>
-              <w:t xml:space="preserve">2</w:t>
+              <w:t xml:space="preserve">3</w:t>
             </w:r>
             <w:proofErr w:type="spellStart"/>
             <w:r>
@@ -1189,7 +1189,7 @@
                 <w:sz w:val="18"/>
                 <w:szCs w:val="18"/>
               </w:rPr>
-              <w:t xml:space="preserve">44.64</w:t>
+              <w:t xml:space="preserve">1518.81</w:t>
             </w:r>
             <w:proofErr w:type="spellStart"/>
             <w:r>
@@ -1212,7 +1212,7 @@
                 <w:sz w:val="18"/>
                 <w:szCs w:val="18"/>
               </w:rPr>
-              <w:t xml:space="preserve">$</w:t>
+              <w:t xml:space="preserve">₺</w:t>
             </w:r>
             <w:proofErr w:type="spellStart"/>
             <w:r>
@@ -1250,7 +1250,7 @@
                 <w:sz w:val="18"/>
                 <w:szCs w:val="18"/>
               </w:rPr>
-              <w:t xml:space="preserve">89.28</w:t>
+              <w:t xml:space="preserve">4556.43</w:t>
             </w:r>
             <w:proofErr w:type="spellStart"/>
             <w:r>
@@ -1266,7 +1266,7 @@
                 <w:sz w:val="18"/>
                 <w:szCs w:val="18"/>
               </w:rPr>
-              <w:t xml:space="preserve">$</w:t>
+              <w:t xml:space="preserve">₺</w:t>
             </w:r>
             <w:proofErr w:type="spellStart"/>
             <w:r>
@@ -1430,7 +1430,7 @@
                 <w:sz w:val="18"/>
                 <w:szCs w:val="18"/>
               </w:rPr>
-              <w:t xml:space="preserve">2*2*2*2*2</w:t>
+              <w:t xml:space="preserve">225*120*25</w:t>
             </w:r>
             <w:proofErr w:type="spellStart"/>
             <w:r>
@@ -1468,7 +1468,7 @@
                 <w:sz w:val="18"/>
                 <w:szCs w:val="18"/>
               </w:rPr>
-              <w:t xml:space="preserve">CUSN12</w:t>
+              <w:t xml:space="preserve">RG7</w:t>
             </w:r>
             <w:proofErr w:type="spellStart"/>
             <w:r>
@@ -1544,7 +1544,7 @@
                 <w:sz w:val="18"/>
                 <w:szCs w:val="18"/>
               </w:rPr>
-              <w:t xml:space="preserve">250</w:t>
+              <w:t xml:space="preserve">1910.59</w:t>
             </w:r>
             <w:proofErr w:type="spellStart"/>
             <w:r>
@@ -1567,7 +1567,7 @@
                 <w:sz w:val="18"/>
                 <w:szCs w:val="18"/>
               </w:rPr>
-              <w:t xml:space="preserve">$</w:t>
+              <w:t xml:space="preserve">₺</w:t>
             </w:r>
             <w:proofErr w:type="spellStart"/>
             <w:r>
@@ -1605,7 +1605,7 @@
                 <w:sz w:val="18"/>
                 <w:szCs w:val="18"/>
               </w:rPr>
-              <w:t xml:space="preserve">250</w:t>
+              <w:t xml:space="preserve">1910.59</w:t>
             </w:r>
             <w:proofErr w:type="spellStart"/>
             <w:r>
@@ -1621,7 +1621,7 @@
                 <w:sz w:val="18"/>
                 <w:szCs w:val="18"/>
               </w:rPr>
-              <w:t xml:space="preserve">$</w:t>
+              <w:t xml:space="preserve">₺</w:t>
             </w:r>
             <w:proofErr w:type="spellStart"/>
             <w:r>
@@ -1659,7 +1659,7 @@
                 <w:sz w:val="18"/>
                 <w:szCs w:val="18"/>
               </w:rPr>
-              <w:t xml:space="preserve">25</w:t>
+              <w:t xml:space="preserve">2</w:t>
             </w:r>
             <w:proofErr w:type="spellStart"/>
             <w:r>
@@ -1793,7 +1793,7 @@
                       <w:sz w:val="18"/>
                       <w:szCs w:val="18"/>
                     </w:rPr>
-                    <w:t xml:space="preserve">339.28</w:t>
+                    <w:t xml:space="preserve">6467.02</w:t>
                   </w:r>
                   <w:proofErr w:type="spellStart"/>
                   <w:r>
@@ -1823,7 +1823,7 @@
                       <w:sz w:val="18"/>
                       <w:szCs w:val="18"/>
                     </w:rPr>
-                    <w:t xml:space="preserve"> $</w:t>
+                    <w:t xml:space="preserve"> ₺</w:t>
                   </w:r>
                 </w:p>
               </w:tc>
@@ -2057,7 +2057,7 @@
                 <w:sz w:val="18"/>
                 <w:szCs w:val="18"/>
               </w:rPr>
-              <w:t xml:space="preserve">0</w:t>
+              <w:t xml:space="preserve">80</w:t>
             </w:r>
             <w:proofErr w:type="spellStart"/>
             <w:r>
@@ -2086,7 +2086,7 @@
                 <w:sz w:val="18"/>
                 <w:szCs w:val="18"/>
               </w:rPr>
-              <w:t xml:space="preserve"> $</w:t>
+              <w:t xml:space="preserve"> ₺</w:t>
             </w:r>
           </w:p>
         </w:tc>
@@ -2197,7 +2197,7 @@
                       <w:sz w:val="18"/>
                       <w:szCs w:val="18"/>
                     </w:rPr>
-                    <w:t xml:space="preserve">339.28</w:t>
+                    <w:t xml:space="preserve">6547.02</w:t>
                   </w:r>
                   <w:proofErr w:type="spellStart"/>
                   <w:r>
@@ -2220,7 +2220,7 @@
                       <w:sz w:val="18"/>
                       <w:szCs w:val="18"/>
                     </w:rPr>
-                    <w:t xml:space="preserve"> $</w:t>
+                    <w:t xml:space="preserve"> ₺</w:t>
                   </w:r>
                 </w:p>
               </w:tc>
@@ -2709,7 +2709,7 @@
                       <w:sz w:val="18"/>
                       <w:szCs w:val="18"/>
                     </w:rPr>
-                    <w:t xml:space="preserve">APPROVED BY ben</w:t>
+                    <w:t xml:space="preserve">APPROVED BY asd</w:t>
                   </w:r>
                   <w:proofErr w:type="spellStart"/>
                   <w:r>

</xml_diff>

<commit_message>
finish partial revision of quotation forms
</commit_message>
<xml_diff>
--- a/files/output.docx
+++ b/files/output.docx
@@ -13,10 +13,10 @@
       </w:pPr>
       <w:r>
         <w:drawing>
-          <wp:inline wp14:editId="3EA17E73" wp14:anchorId="589D0FAE">
-            <wp:extent cx="1263015" cy="592038"/>
+          <wp:inline wp14:editId="4C65F0B9" wp14:anchorId="5C1BBDE2">
+            <wp:extent cx="1337211" cy="643533"/>
             <wp:effectExtent l="0" t="0" r="0" b="0"/>
-            <wp:docPr id="792530467" name="" title=""/>
+            <wp:docPr id="704307354" name="" title=""/>
             <wp:cNvGraphicFramePr>
               <a:graphicFrameLocks noChangeAspect="1"/>
             </wp:cNvGraphicFramePr>
@@ -28,10 +28,10 @@
                     <pic:cNvPicPr/>
                   </pic:nvPicPr>
                   <pic:blipFill>
-                    <a:blip r:embed="R5de26d04c0bf4ab8">
-                      <a:extLst>
+                    <a:blip r:embed="R606d27818fd94aa3">
+                      <a:extLst xmlns:a="http://schemas.openxmlformats.org/drawingml/2006/main">
                         <a:ext xmlns:a="http://schemas.openxmlformats.org/drawingml/2006/main" uri="{28A0092B-C50C-407E-A947-70E740481C1C}">
-                          <a14:useLocalDpi val="0"/>
+                          <a14:useLocalDpi xmlns:a14="http://schemas.microsoft.com/office/drawing/2010/main" val="0"/>
                         </a:ext>
                       </a:extLst>
                     </a:blip>
@@ -40,9 +40,9 @@
                     </a:stretch>
                   </pic:blipFill>
                   <pic:spPr>
-                    <a:xfrm>
+                    <a:xfrm rot="0" flipH="0" flipV="0">
                       <a:off x="0" y="0"/>
-                      <a:ext cx="1263015" cy="592038"/>
+                      <a:ext cx="1337211" cy="643533"/>
                     </a:xfrm>
                     <a:prstGeom prst="rect">
                       <a:avLst/>
@@ -61,20 +61,21 @@
         <w:tab/>
       </w:r>
       <w:r>
+        <w:tab/>
+      </w:r>
+      <w:r>
         <w:rPr>
           <w:sz w:val="40"/>
           <w:szCs w:val="40"/>
         </w:rPr>
-        <w:t xml:space="preserve"> </w:t>
+        <w:t xml:space="preserve">  </w:t>
       </w:r>
       <w:r>
-        <w:tab/>
-      </w:r>
-      <w:r>
-        <w:tab/>
-      </w:r>
-      <w:r>
-        <w:tab/>
+        <w:rPr>
+          <w:sz w:val="40"/>
+          <w:szCs w:val="40"/>
+        </w:rPr>
+        <w:t xml:space="preserve">          </w:t>
       </w:r>
       <w:r>
         <w:rPr>
@@ -583,7 +584,7 @@
                       <w:sz w:val="18"/>
                       <w:szCs w:val="18"/>
                     </w:rPr>
-                    <w:t xml:space="preserve">sum</w:t>
+                    <w:t xml:space="preserve">a</w:t>
                   </w:r>
                   <w:proofErr w:type="spellStart"/>
                   <w:r>
@@ -658,7 +659,7 @@
                       <w:sz w:val="18"/>
                       <w:szCs w:val="18"/>
                     </w:rPr>
-                    <w:t xml:space="preserve">Q-1-2023-2</w:t>
+                    <w:t xml:space="preserve">Q-1-2023-1</w:t>
                   </w:r>
                   <w:proofErr w:type="gramStart"/>
                   <w:r>
@@ -1138,7 +1139,7 @@
                 <w:sz w:val="18"/>
                 <w:szCs w:val="18"/>
               </w:rPr>
-              <w:t xml:space="preserve">1*1*1*1*1*1*1*1</w:t>
+              <w:t xml:space="preserve">2*2*2*2*2</w:t>
             </w:r>
             <w:proofErr w:type="spellStart"/>
             <w:r>
@@ -1176,7 +1177,7 @@
                 <w:sz w:val="18"/>
                 <w:szCs w:val="18"/>
               </w:rPr>
-              <w:t xml:space="preserve">Yeni</w:t>
+              <w:t xml:space="preserve">CUSN12</w:t>
             </w:r>
             <w:proofErr w:type="spellStart"/>
             <w:r>
@@ -1214,515 +1215,160 @@
                 <w:sz w:val="18"/>
                 <w:szCs w:val="18"/>
               </w:rPr>
+              <w:t xml:space="preserve">1</w:t>
+            </w:r>
+            <w:proofErr w:type="spellStart"/>
+            <w:r>
+              <w:rPr>
+                <w:sz w:val="18"/>
+                <w:szCs w:val="18"/>
+              </w:rPr>
+              <w:t/>
+            </w:r>
+            <w:proofErr w:type="spellEnd"/>
+            <w:r>
+              <w:rPr>
+                <w:sz w:val="18"/>
+                <w:szCs w:val="18"/>
+              </w:rPr>
+              <w:t/>
+            </w:r>
+          </w:p>
+        </w:tc>
+        <w:tc>
+          <w:tcPr>
+            <w:tcW w:w="1860" w:type="dxa"/>
+            <w:tcMar/>
+          </w:tcPr>
+          <w:p>
+            <w:pPr>
+              <w:pStyle w:val="Normal"/>
+              <w:rPr>
+                <w:sz w:val="18"/>
+                <w:szCs w:val="18"/>
+              </w:rPr>
+            </w:pPr>
+            <w:r>
+              <w:rPr>
+                <w:sz w:val="18"/>
+                <w:szCs w:val="18"/>
+              </w:rPr>
+              <w:t xml:space="preserve">250</w:t>
+            </w:r>
+            <w:proofErr w:type="spellStart"/>
+            <w:r>
+              <w:rPr>
+                <w:sz w:val="18"/>
+                <w:szCs w:val="18"/>
+              </w:rPr>
+              <w:t/>
+            </w:r>
+            <w:proofErr w:type="spellEnd"/>
+            <w:r>
+              <w:rPr>
+                <w:sz w:val="18"/>
+                <w:szCs w:val="18"/>
+              </w:rPr>
+              <w:t/>
+            </w:r>
+            <w:r>
+              <w:rPr>
+                <w:sz w:val="18"/>
+                <w:szCs w:val="18"/>
+              </w:rPr>
+              <w:t xml:space="preserve">$</w:t>
+            </w:r>
+            <w:proofErr w:type="spellStart"/>
+            <w:r>
+              <w:rPr>
+                <w:sz w:val="18"/>
+                <w:szCs w:val="18"/>
+              </w:rPr>
+              <w:t/>
+            </w:r>
+            <w:proofErr w:type="spellEnd"/>
+            <w:r>
+              <w:rPr>
+                <w:sz w:val="18"/>
+                <w:szCs w:val="18"/>
+              </w:rPr>
+              <w:t/>
+            </w:r>
+          </w:p>
+        </w:tc>
+        <w:tc>
+          <w:tcPr>
+            <w:tcW w:w="1470" w:type="dxa"/>
+            <w:tcMar/>
+          </w:tcPr>
+          <w:p>
+            <w:pPr>
+              <w:pStyle w:val="Normal"/>
+              <w:rPr>
+                <w:sz w:val="18"/>
+                <w:szCs w:val="18"/>
+              </w:rPr>
+            </w:pPr>
+            <w:r>
+              <w:rPr>
+                <w:sz w:val="18"/>
+                <w:szCs w:val="18"/>
+              </w:rPr>
+              <w:t xml:space="preserve">250.00</w:t>
+            </w:r>
+            <w:proofErr w:type="spellStart"/>
+            <w:r>
+              <w:rPr>
+                <w:sz w:val="18"/>
+                <w:szCs w:val="18"/>
+              </w:rPr>
+              <w:t/>
+            </w:r>
+            <w:proofErr w:type="spellEnd"/>
+            <w:r>
+              <w:rPr>
+                <w:sz w:val="18"/>
+                <w:szCs w:val="18"/>
+              </w:rPr>
+              <w:t xml:space="preserve">$</w:t>
+            </w:r>
+            <w:proofErr w:type="spellStart"/>
+            <w:r>
+              <w:rPr>
+                <w:sz w:val="18"/>
+                <w:szCs w:val="18"/>
+              </w:rPr>
+              <w:t/>
+            </w:r>
+            <w:proofErr w:type="spellEnd"/>
+            <w:r>
+              <w:rPr>
+                <w:sz w:val="18"/>
+                <w:szCs w:val="18"/>
+              </w:rPr>
+              <w:t/>
+            </w:r>
+          </w:p>
+        </w:tc>
+        <w:tc>
+          <w:tcPr>
+            <w:tcW w:w="1214" w:type="dxa"/>
+            <w:tcMar/>
+          </w:tcPr>
+          <w:p>
+            <w:pPr>
+              <w:pStyle w:val="Normal"/>
+              <w:rPr>
+                <w:sz w:val="18"/>
+                <w:szCs w:val="18"/>
+              </w:rPr>
+            </w:pPr>
+            <w:r>
+              <w:rPr>
+                <w:sz w:val="18"/>
+                <w:szCs w:val="18"/>
+              </w:rPr>
               <w:t xml:space="preserve">2</w:t>
-            </w:r>
-            <w:proofErr w:type="spellStart"/>
-            <w:r>
-              <w:rPr>
-                <w:sz w:val="18"/>
-                <w:szCs w:val="18"/>
-              </w:rPr>
-              <w:t/>
-            </w:r>
-            <w:proofErr w:type="spellEnd"/>
-            <w:r>
-              <w:rPr>
-                <w:sz w:val="18"/>
-                <w:szCs w:val="18"/>
-              </w:rPr>
-              <w:t/>
-            </w:r>
-          </w:p>
-        </w:tc>
-        <w:tc>
-          <w:tcPr>
-            <w:tcW w:w="1860" w:type="dxa"/>
-            <w:tcMar/>
-          </w:tcPr>
-          <w:p>
-            <w:pPr>
-              <w:pStyle w:val="Normal"/>
-              <w:rPr>
-                <w:sz w:val="18"/>
-                <w:szCs w:val="18"/>
-              </w:rPr>
-            </w:pPr>
-            <w:r>
-              <w:rPr>
-                <w:sz w:val="18"/>
-                <w:szCs w:val="18"/>
-              </w:rPr>
-              <w:t xml:space="preserve">44.64</w:t>
-            </w:r>
-            <w:proofErr w:type="spellStart"/>
-            <w:r>
-              <w:rPr>
-                <w:sz w:val="18"/>
-                <w:szCs w:val="18"/>
-              </w:rPr>
-              <w:t/>
-            </w:r>
-            <w:proofErr w:type="spellEnd"/>
-            <w:r>
-              <w:rPr>
-                <w:sz w:val="18"/>
-                <w:szCs w:val="18"/>
-              </w:rPr>
-              <w:t/>
-            </w:r>
-            <w:r>
-              <w:rPr>
-                <w:sz w:val="18"/>
-                <w:szCs w:val="18"/>
-              </w:rPr>
-              <w:t xml:space="preserve">$</w:t>
-            </w:r>
-            <w:proofErr w:type="spellStart"/>
-            <w:r>
-              <w:rPr>
-                <w:sz w:val="18"/>
-                <w:szCs w:val="18"/>
-              </w:rPr>
-              <w:t/>
-            </w:r>
-            <w:proofErr w:type="spellEnd"/>
-            <w:r>
-              <w:rPr>
-                <w:sz w:val="18"/>
-                <w:szCs w:val="18"/>
-              </w:rPr>
-              <w:t/>
-            </w:r>
-          </w:p>
-        </w:tc>
-        <w:tc>
-          <w:tcPr>
-            <w:tcW w:w="1470" w:type="dxa"/>
-            <w:tcMar/>
-          </w:tcPr>
-          <w:p>
-            <w:pPr>
-              <w:pStyle w:val="Normal"/>
-              <w:rPr>
-                <w:sz w:val="18"/>
-                <w:szCs w:val="18"/>
-              </w:rPr>
-            </w:pPr>
-            <w:r>
-              <w:rPr>
-                <w:sz w:val="18"/>
-                <w:szCs w:val="18"/>
-              </w:rPr>
-              <w:t xml:space="preserve">89.28</w:t>
-            </w:r>
-            <w:proofErr w:type="spellStart"/>
-            <w:r>
-              <w:rPr>
-                <w:sz w:val="18"/>
-                <w:szCs w:val="18"/>
-              </w:rPr>
-              <w:t/>
-            </w:r>
-            <w:proofErr w:type="spellEnd"/>
-            <w:r>
-              <w:rPr>
-                <w:sz w:val="18"/>
-                <w:szCs w:val="18"/>
-              </w:rPr>
-              <w:t xml:space="preserve">$</w:t>
-            </w:r>
-            <w:proofErr w:type="spellStart"/>
-            <w:r>
-              <w:rPr>
-                <w:sz w:val="18"/>
-                <w:szCs w:val="18"/>
-              </w:rPr>
-              <w:t/>
-            </w:r>
-            <w:proofErr w:type="spellEnd"/>
-            <w:r>
-              <w:rPr>
-                <w:sz w:val="18"/>
-                <w:szCs w:val="18"/>
-              </w:rPr>
-              <w:t/>
-            </w:r>
-          </w:p>
-        </w:tc>
-        <w:tc>
-          <w:tcPr>
-            <w:tcW w:w="1214" w:type="dxa"/>
-            <w:tcMar/>
-          </w:tcPr>
-          <w:p>
-            <w:pPr>
-              <w:pStyle w:val="Normal"/>
-              <w:rPr>
-                <w:sz w:val="18"/>
-                <w:szCs w:val="18"/>
-              </w:rPr>
-            </w:pPr>
-            <w:r>
-              <w:rPr>
-                <w:sz w:val="18"/>
-                <w:szCs w:val="18"/>
-              </w:rPr>
-              <w:t xml:space="preserve">12</w:t>
-            </w:r>
-            <w:proofErr w:type="spellStart"/>
-            <w:r>
-              <w:rPr>
-                <w:sz w:val="18"/>
-                <w:szCs w:val="18"/>
-              </w:rPr>
-              <w:t/>
-            </w:r>
-            <w:proofErr w:type="spellEnd"/>
-            <w:r>
-              <w:rPr>
-                <w:sz w:val="18"/>
-                <w:szCs w:val="18"/>
-              </w:rPr>
-              <w:t/>
-            </w:r>
-            <w:r>
-              <w:rPr>
-                <w:sz w:val="18"/>
-                <w:szCs w:val="18"/>
-              </w:rPr>
-              <w:t/>
-            </w:r>
-          </w:p>
-        </w:tc>
-      </w:tr>
-      <w:tr>
-        <w:trPr>
-          <w:trHeight w:val="885"/>
-        </w:trPr>
-        <w:tc>
-          <w:tcPr>
-            <w:tcW w:w="885" w:type="dxa"/>
-            <w:tcMar/>
-          </w:tcPr>
-          <w:p>
-            <w:pPr>
-              <w:pStyle w:val="Normal"/>
-              <w:rPr>
-                <w:sz w:val="18"/>
-                <w:szCs w:val="18"/>
-              </w:rPr>
-            </w:pPr>
-            <w:r>
-              <w:rPr>
-                <w:sz w:val="18"/>
-                <w:szCs w:val="18"/>
-              </w:rPr>
-              <w:t/>
-            </w:r>
-            <w:proofErr w:type="gramStart"/>
-            <w:r>
-              <w:rPr>
-                <w:sz w:val="18"/>
-                <w:szCs w:val="18"/>
-              </w:rPr>
-              <w:t xml:space="preserve">2</w:t>
-            </w:r>
-            <w:proofErr w:type="gramEnd"/>
-            <w:r>
-              <w:rPr>
-                <w:sz w:val="18"/>
-                <w:szCs w:val="18"/>
-              </w:rPr>
-              <w:t/>
-            </w:r>
-          </w:p>
-        </w:tc>
-        <w:tc>
-          <w:tcPr>
-            <w:tcW w:w="2520" w:type="dxa"/>
-            <w:tcMar/>
-          </w:tcPr>
-          <w:p>
-            <w:pPr>
-              <w:pStyle w:val="Normal"/>
-              <w:rPr>
-                <w:sz w:val="18"/>
-                <w:szCs w:val="18"/>
-              </w:rPr>
-            </w:pPr>
-            <w:r>
-              <w:rPr>
-                <w:sz w:val="18"/>
-                <w:szCs w:val="18"/>
-              </w:rPr>
-              <w:t xml:space="preserve">asd</w:t>
-            </w:r>
-            <w:proofErr w:type="spellStart"/>
-            <w:r>
-              <w:rPr>
-                <w:sz w:val="18"/>
-                <w:szCs w:val="18"/>
-              </w:rPr>
-              <w:t/>
-            </w:r>
-            <w:proofErr w:type="spellEnd"/>
-            <w:r>
-              <w:rPr>
-                <w:sz w:val="18"/>
-                <w:szCs w:val="18"/>
-              </w:rPr>
-              <w:t/>
-            </w:r>
-          </w:p>
-        </w:tc>
-        <w:tc>
-          <w:tcPr>
-            <w:tcW w:w="1860" w:type="dxa"/>
-            <w:tcMar/>
-          </w:tcPr>
-          <w:p>
-            <w:pPr>
-              <w:pStyle w:val="Normal"/>
-              <w:rPr>
-                <w:sz w:val="18"/>
-                <w:szCs w:val="18"/>
-              </w:rPr>
-            </w:pPr>
-            <w:r>
-              <w:rPr>
-                <w:sz w:val="18"/>
-                <w:szCs w:val="18"/>
-              </w:rPr>
-              <w:t xml:space="preserve">1*1*1*1*1*1*1*1</w:t>
-            </w:r>
-            <w:proofErr w:type="spellStart"/>
-            <w:r>
-              <w:rPr>
-                <w:sz w:val="18"/>
-                <w:szCs w:val="18"/>
-              </w:rPr>
-              <w:t/>
-            </w:r>
-            <w:proofErr w:type="spellEnd"/>
-            <w:r>
-              <w:rPr>
-                <w:sz w:val="18"/>
-                <w:szCs w:val="18"/>
-              </w:rPr>
-              <w:t/>
-            </w:r>
-          </w:p>
-        </w:tc>
-        <w:tc>
-          <w:tcPr>
-            <w:tcW w:w="1380" w:type="dxa"/>
-            <w:tcMar/>
-          </w:tcPr>
-          <w:p>
-            <w:pPr>
-              <w:pStyle w:val="Normal"/>
-              <w:rPr>
-                <w:sz w:val="18"/>
-                <w:szCs w:val="18"/>
-              </w:rPr>
-            </w:pPr>
-            <w:r>
-              <w:rPr>
-                <w:sz w:val="18"/>
-                <w:szCs w:val="18"/>
-              </w:rPr>
-              <w:t xml:space="preserve">Yeni</w:t>
-            </w:r>
-            <w:proofErr w:type="spellStart"/>
-            <w:r>
-              <w:rPr>
-                <w:sz w:val="18"/>
-                <w:szCs w:val="18"/>
-              </w:rPr>
-              <w:t/>
-            </w:r>
-            <w:proofErr w:type="spellEnd"/>
-            <w:r>
-              <w:rPr>
-                <w:sz w:val="18"/>
-                <w:szCs w:val="18"/>
-              </w:rPr>
-              <w:t/>
-            </w:r>
-          </w:p>
-        </w:tc>
-        <w:tc>
-          <w:tcPr>
-            <w:tcW w:w="780" w:type="dxa"/>
-            <w:tcMar/>
-          </w:tcPr>
-          <w:p>
-            <w:pPr>
-              <w:pStyle w:val="Normal"/>
-              <w:rPr>
-                <w:sz w:val="18"/>
-                <w:szCs w:val="18"/>
-              </w:rPr>
-            </w:pPr>
-            <w:r>
-              <w:rPr>
-                <w:sz w:val="18"/>
-                <w:szCs w:val="18"/>
-              </w:rPr>
-              <w:t xml:space="preserve">2</w:t>
-            </w:r>
-            <w:proofErr w:type="spellStart"/>
-            <w:r>
-              <w:rPr>
-                <w:sz w:val="18"/>
-                <w:szCs w:val="18"/>
-              </w:rPr>
-              <w:t/>
-            </w:r>
-            <w:proofErr w:type="spellEnd"/>
-            <w:r>
-              <w:rPr>
-                <w:sz w:val="18"/>
-                <w:szCs w:val="18"/>
-              </w:rPr>
-              <w:t/>
-            </w:r>
-          </w:p>
-        </w:tc>
-        <w:tc>
-          <w:tcPr>
-            <w:tcW w:w="1860" w:type="dxa"/>
-            <w:tcMar/>
-          </w:tcPr>
-          <w:p>
-            <w:pPr>
-              <w:pStyle w:val="Normal"/>
-              <w:rPr>
-                <w:sz w:val="18"/>
-                <w:szCs w:val="18"/>
-              </w:rPr>
-            </w:pPr>
-            <w:r>
-              <w:rPr>
-                <w:sz w:val="18"/>
-                <w:szCs w:val="18"/>
-              </w:rPr>
-              <w:t xml:space="preserve">35.71</w:t>
-            </w:r>
-            <w:proofErr w:type="spellStart"/>
-            <w:r>
-              <w:rPr>
-                <w:sz w:val="18"/>
-                <w:szCs w:val="18"/>
-              </w:rPr>
-              <w:t/>
-            </w:r>
-            <w:proofErr w:type="spellEnd"/>
-            <w:r>
-              <w:rPr>
-                <w:sz w:val="18"/>
-                <w:szCs w:val="18"/>
-              </w:rPr>
-              <w:t/>
-            </w:r>
-            <w:r>
-              <w:rPr>
-                <w:sz w:val="18"/>
-                <w:szCs w:val="18"/>
-              </w:rPr>
-              <w:t xml:space="preserve">$</w:t>
-            </w:r>
-            <w:proofErr w:type="spellStart"/>
-            <w:r>
-              <w:rPr>
-                <w:sz w:val="18"/>
-                <w:szCs w:val="18"/>
-              </w:rPr>
-              <w:t/>
-            </w:r>
-            <w:proofErr w:type="spellEnd"/>
-            <w:r>
-              <w:rPr>
-                <w:sz w:val="18"/>
-                <w:szCs w:val="18"/>
-              </w:rPr>
-              <w:t/>
-            </w:r>
-          </w:p>
-        </w:tc>
-        <w:tc>
-          <w:tcPr>
-            <w:tcW w:w="1470" w:type="dxa"/>
-            <w:tcMar/>
-          </w:tcPr>
-          <w:p>
-            <w:pPr>
-              <w:pStyle w:val="Normal"/>
-              <w:rPr>
-                <w:sz w:val="18"/>
-                <w:szCs w:val="18"/>
-              </w:rPr>
-            </w:pPr>
-            <w:r>
-              <w:rPr>
-                <w:sz w:val="18"/>
-                <w:szCs w:val="18"/>
-              </w:rPr>
-              <w:t xml:space="preserve">71.42</w:t>
-            </w:r>
-            <w:proofErr w:type="spellStart"/>
-            <w:r>
-              <w:rPr>
-                <w:sz w:val="18"/>
-                <w:szCs w:val="18"/>
-              </w:rPr>
-              <w:t/>
-            </w:r>
-            <w:proofErr w:type="spellEnd"/>
-            <w:r>
-              <w:rPr>
-                <w:sz w:val="18"/>
-                <w:szCs w:val="18"/>
-              </w:rPr>
-              <w:t xml:space="preserve">$</w:t>
-            </w:r>
-            <w:proofErr w:type="spellStart"/>
-            <w:r>
-              <w:rPr>
-                <w:sz w:val="18"/>
-                <w:szCs w:val="18"/>
-              </w:rPr>
-              <w:t/>
-            </w:r>
-            <w:proofErr w:type="spellEnd"/>
-            <w:r>
-              <w:rPr>
-                <w:sz w:val="18"/>
-                <w:szCs w:val="18"/>
-              </w:rPr>
-              <w:t/>
-            </w:r>
-          </w:p>
-        </w:tc>
-        <w:tc>
-          <w:tcPr>
-            <w:tcW w:w="1214" w:type="dxa"/>
-            <w:tcMar/>
-          </w:tcPr>
-          <w:p>
-            <w:pPr>
-              <w:pStyle w:val="Normal"/>
-              <w:rPr>
-                <w:sz w:val="18"/>
-                <w:szCs w:val="18"/>
-              </w:rPr>
-            </w:pPr>
-            <w:r>
-              <w:rPr>
-                <w:sz w:val="18"/>
-                <w:szCs w:val="18"/>
-              </w:rPr>
-              <w:t xml:space="preserve">12</w:t>
             </w:r>
             <w:proofErr w:type="spellStart"/>
             <w:r>
@@ -1856,7 +1502,7 @@
                       <w:sz w:val="18"/>
                       <w:szCs w:val="18"/>
                     </w:rPr>
-                    <w:t xml:space="preserve">160.70</w:t>
+                    <w:t xml:space="preserve">250.00</w:t>
                   </w:r>
                   <w:proofErr w:type="spellStart"/>
                   <w:r>
@@ -2120,7 +1766,7 @@
                 <w:sz w:val="18"/>
                 <w:szCs w:val="18"/>
               </w:rPr>
-              <w:t xml:space="preserve">100.00</w:t>
+              <w:t xml:space="preserve">0.00</w:t>
             </w:r>
             <w:proofErr w:type="spellStart"/>
             <w:r>
@@ -2260,7 +1906,7 @@
                       <w:sz w:val="18"/>
                       <w:szCs w:val="18"/>
                     </w:rPr>
-                    <w:t xml:space="preserve">260.70</w:t>
+                    <w:t xml:space="preserve">250.00</w:t>
                   </w:r>
                   <w:proofErr w:type="spellStart"/>
                   <w:r>
@@ -2677,7 +2323,7 @@
                       <w:sz w:val="18"/>
                       <w:szCs w:val="18"/>
                     </w:rPr>
-                    <w:t xml:space="preserve">PREPARED BY  asd</w:t>
+                    <w:t xml:space="preserve">PREPARED BY  asda</w:t>
                   </w:r>
                   <w:proofErr w:type="spellStart"/>
                   <w:r>

</xml_diff>

<commit_message>
fixe bug on saleConfirmation
</commit_message>
<xml_diff>
--- a/files/output.docx
+++ b/files/output.docx
@@ -107,7 +107,7 @@
                                       <w:sz w:val="18"/>
                                       <w:szCs w:val="18"/>
                                     </w:rPr>
-                                    <w:t xml:space="preserve">3</w:t>
+                                    <w:t xml:space="preserve">32</w:t>
                                   </w:r>
                                   <w:proofErr w:type="spellStart"/>
                                   <w:r>
@@ -169,7 +169,7 @@
                                       <w:sz w:val="18"/>
                                       <w:szCs w:val="18"/>
                                     </w:rPr>
-                                    <w:t xml:space="preserve">3</w:t>
+                                    <w:t xml:space="preserve">32</w:t>
                                   </w:r>
                                   <w:proofErr w:type="spellStart"/>
                                   <w:r>
@@ -247,7 +247,7 @@
                                       <w:sz w:val="18"/>
                                       <w:szCs w:val="18"/>
                                     </w:rPr>
-                                    <w:t xml:space="preserve">3</w:t>
+                                    <w:t xml:space="preserve">32</w:t>
                                   </w:r>
                                   <w:proofErr w:type="spellStart"/>
                                   <w:proofErr w:type="gramStart"/>
@@ -357,7 +357,7 @@
                                 <w:sz w:val="18"/>
                                 <w:szCs w:val="18"/>
                               </w:rPr>
-                              <w:t xml:space="preserve">3</w:t>
+                              <w:t xml:space="preserve">32</w:t>
                             </w:r>
                             <w:proofErr w:type="spellStart"/>
                             <w:r>
@@ -419,7 +419,7 @@
                                 <w:sz w:val="18"/>
                                 <w:szCs w:val="18"/>
                               </w:rPr>
-                              <w:t xml:space="preserve">3</w:t>
+                              <w:t xml:space="preserve">32</w:t>
                             </w:r>
                             <w:proofErr w:type="spellStart"/>
                             <w:r>
@@ -497,7 +497,7 @@
                                 <w:sz w:val="18"/>
                                 <w:szCs w:val="18"/>
                               </w:rPr>
-                              <w:t xml:space="preserve">3</w:t>
+                              <w:t xml:space="preserve">32</w:t>
                             </w:r>
                             <w:proofErr w:type="spellStart"/>
                             <w:proofErr w:type="gramStart"/>
@@ -857,7 +857,7 @@
                                       <w:sz w:val="18"/>
                                       <w:szCs w:val="18"/>
                                     </w:rPr>
-                                    <w:t xml:space="preserve">REV-1</w:t>
+                                    <w:t xml:space="preserve">REV-0</w:t>
                                   </w:r>
                                   <w:proofErr w:type="spellStart"/>
                                   <w:r>
@@ -1183,7 +1183,7 @@
                                 <w:sz w:val="18"/>
                                 <w:szCs w:val="18"/>
                               </w:rPr>
-                              <w:t xml:space="preserve">REV-1</w:t>
+                              <w:t xml:space="preserve">REV-0</w:t>
                             </w:r>
                             <w:proofErr w:type="spellStart"/>
                             <w:r>
@@ -2203,7 +2203,7 @@
                 <w:sz w:val="18"/>
                 <w:szCs w:val="18"/>
               </w:rPr>
-              <w:t xml:space="preserve">3</w:t>
+              <w:t xml:space="preserve">2</w:t>
             </w:r>
             <w:proofErr w:type="spellStart"/>
             <w:proofErr w:type="gramStart"/>
@@ -2933,7 +2933,7 @@
                 <w:sz w:val="18"/>
                 <w:szCs w:val="18"/>
               </w:rPr>
-              <w:t xml:space="preserve">asd</w:t>
+              <w:t/>
             </w:r>
             <w:proofErr w:type="spellStart"/>
             <w:proofErr w:type="gramStart"/>
@@ -3008,7 +3008,7 @@
                 <w:sz w:val="18"/>
                 <w:szCs w:val="18"/>
               </w:rPr>
-              <w:t xml:space="preserve">as</w:t>
+              <w:t/>
             </w:r>
             <w:proofErr w:type="spellStart"/>
             <w:proofErr w:type="gramStart"/>
@@ -3083,7 +3083,7 @@
                 <w:sz w:val="18"/>
                 <w:szCs w:val="18"/>
               </w:rPr>
-              <w:t xml:space="preserve">das</w:t>
+              <w:t/>
             </w:r>
             <w:proofErr w:type="spellStart"/>
             <w:proofErr w:type="gramStart"/>
@@ -3158,7 +3158,7 @@
                 <w:sz w:val="18"/>
                 <w:szCs w:val="18"/>
               </w:rPr>
-              <w:t xml:space="preserve">asd</w:t>
+              <w:t/>
             </w:r>
             <w:proofErr w:type="spellStart"/>
             <w:proofErr w:type="gramStart"/>

</xml_diff>